<commit_message>
change oop java 3th report file
</commit_message>
<xml_diff>
--- a/Java_OOP/Lab3/JavaOOPClassWork_Lab3_Ospan_Ramazan_38045.docx
+++ b/Java_OOP/Lab3/JavaOOPClassWork_Lab3_Ospan_Ramazan_38045.docx
@@ -142,14 +142,12 @@
       <w:pPr>
         <w:pStyle w:val="BodyText"/>
         <w:rPr>
-          <w:rFonts w:ascii="Times New Roman" w:hAnsi="Times New Roman" w:cs="Times New Roman"/>
-          <w:sz w:val="24"/>
-          <w:szCs w:val="24"/>
-        </w:rPr>
-      </w:pPr>
-      <w:r>
-        <w:rPr>
-          <w:rFonts w:ascii="Times New Roman" w:hAnsi="Times New Roman" w:cs="Times New Roman"/>
+          <w:sz w:val="24"/>
+          <w:szCs w:val="24"/>
+        </w:rPr>
+      </w:pPr>
+      <w:r>
+        <w:rPr>
           <w:sz w:val="24"/>
           <w:szCs w:val="24"/>
         </w:rPr>
@@ -157,16 +155,14 @@
       </w:r>
       <w:r>
         <w:rPr>
-          <w:rFonts w:ascii="Times New Roman" w:hAnsi="Times New Roman" w:cs="Times New Roman"/>
-          <w:spacing w:val="-8"/>
-          <w:sz w:val="24"/>
-          <w:szCs w:val="24"/>
-        </w:rPr>
-        <w:t xml:space="preserve"> </w:t>
-      </w:r>
-      <w:r>
-        <w:rPr>
-          <w:rFonts w:ascii="Times New Roman" w:hAnsi="Times New Roman" w:cs="Times New Roman"/>
+          <w:spacing w:val="-7"/>
+          <w:sz w:val="24"/>
+          <w:szCs w:val="24"/>
+        </w:rPr>
+        <w:t xml:space="preserve"> </w:t>
+      </w:r>
+      <w:r>
+        <w:rPr>
           <w:sz w:val="24"/>
           <w:szCs w:val="24"/>
         </w:rPr>
@@ -174,7 +170,6 @@
       </w:r>
       <w:r>
         <w:rPr>
-          <w:rFonts w:ascii="Times New Roman" w:hAnsi="Times New Roman" w:cs="Times New Roman"/>
           <w:spacing w:val="-3"/>
           <w:sz w:val="24"/>
           <w:szCs w:val="24"/>
@@ -183,7 +178,6 @@
       </w:r>
       <w:r>
         <w:rPr>
-          <w:rFonts w:ascii="Times New Roman" w:hAnsi="Times New Roman" w:cs="Times New Roman"/>
           <w:sz w:val="24"/>
           <w:szCs w:val="24"/>
         </w:rPr>
@@ -191,7 +185,59 @@
       </w:r>
       <w:r>
         <w:rPr>
-          <w:rFonts w:ascii="Times New Roman" w:hAnsi="Times New Roman" w:cs="Times New Roman"/>
+          <w:spacing w:val="-3"/>
+          <w:sz w:val="24"/>
+          <w:szCs w:val="24"/>
+        </w:rPr>
+        <w:t xml:space="preserve"> </w:t>
+      </w:r>
+      <w:r>
+        <w:rPr>
+          <w:sz w:val="24"/>
+          <w:szCs w:val="24"/>
+        </w:rPr>
+        <w:t>called</w:t>
+      </w:r>
+      <w:r>
+        <w:rPr>
+          <w:spacing w:val="-5"/>
+          <w:sz w:val="24"/>
+          <w:szCs w:val="24"/>
+        </w:rPr>
+        <w:t xml:space="preserve"> </w:t>
+      </w:r>
+      <w:r>
+        <w:rPr>
+          <w:b/>
+          <w:sz w:val="24"/>
+          <w:szCs w:val="24"/>
+        </w:rPr>
+        <w:t>Car</w:t>
+      </w:r>
+      <w:r>
+        <w:rPr>
+          <w:sz w:val="24"/>
+          <w:szCs w:val="24"/>
+        </w:rPr>
+        <w:t>,</w:t>
+      </w:r>
+      <w:r>
+        <w:rPr>
+          <w:spacing w:val="-5"/>
+          <w:sz w:val="24"/>
+          <w:szCs w:val="24"/>
+        </w:rPr>
+        <w:t xml:space="preserve"> </w:t>
+      </w:r>
+      <w:r>
+        <w:rPr>
+          <w:sz w:val="24"/>
+          <w:szCs w:val="24"/>
+        </w:rPr>
+        <w:t>which</w:t>
+      </w:r>
+      <w:r>
+        <w:rPr>
           <w:spacing w:val="-4"/>
           <w:sz w:val="24"/>
           <w:szCs w:val="24"/>
@@ -200,41 +246,13 @@
       </w:r>
       <w:r>
         <w:rPr>
-          <w:rFonts w:ascii="Times New Roman" w:hAnsi="Times New Roman" w:cs="Times New Roman"/>
-          <w:sz w:val="24"/>
-          <w:szCs w:val="24"/>
-        </w:rPr>
-        <w:t>called</w:t>
-      </w:r>
-      <w:r>
-        <w:rPr>
-          <w:rFonts w:ascii="Times New Roman" w:hAnsi="Times New Roman" w:cs="Times New Roman"/>
-          <w:spacing w:val="-5"/>
-          <w:sz w:val="24"/>
-          <w:szCs w:val="24"/>
-        </w:rPr>
-        <w:t xml:space="preserve"> </w:t>
-      </w:r>
-      <w:r>
-        <w:rPr>
-          <w:rFonts w:ascii="Times New Roman" w:hAnsi="Times New Roman" w:cs="Times New Roman"/>
-          <w:b/>
-          <w:sz w:val="24"/>
-          <w:szCs w:val="24"/>
-        </w:rPr>
-        <w:t>Student</w:t>
-      </w:r>
-      <w:r>
-        <w:rPr>
-          <w:rFonts w:ascii="Times New Roman" w:hAnsi="Times New Roman" w:cs="Times New Roman"/>
-          <w:sz w:val="24"/>
-          <w:szCs w:val="24"/>
-        </w:rPr>
-        <w:t>,</w:t>
-      </w:r>
-      <w:r>
-        <w:rPr>
-          <w:rFonts w:ascii="Times New Roman" w:hAnsi="Times New Roman" w:cs="Times New Roman"/>
+          <w:sz w:val="24"/>
+          <w:szCs w:val="24"/>
+        </w:rPr>
+        <w:t>has</w:t>
+      </w:r>
+      <w:r>
+        <w:rPr>
           <w:spacing w:val="-3"/>
           <w:sz w:val="24"/>
           <w:szCs w:val="24"/>
@@ -243,32 +261,13 @@
       </w:r>
       <w:r>
         <w:rPr>
-          <w:rFonts w:ascii="Times New Roman" w:hAnsi="Times New Roman" w:cs="Times New Roman"/>
-          <w:sz w:val="24"/>
-          <w:szCs w:val="24"/>
-        </w:rPr>
-        <w:t>which</w:t>
-      </w:r>
-      <w:r>
-        <w:rPr>
-          <w:rFonts w:ascii="Times New Roman" w:hAnsi="Times New Roman" w:cs="Times New Roman"/>
-          <w:spacing w:val="-5"/>
-          <w:sz w:val="24"/>
-          <w:szCs w:val="24"/>
-        </w:rPr>
-        <w:t xml:space="preserve"> </w:t>
-      </w:r>
-      <w:r>
-        <w:rPr>
-          <w:rFonts w:ascii="Times New Roman" w:hAnsi="Times New Roman" w:cs="Times New Roman"/>
-          <w:sz w:val="24"/>
-          <w:szCs w:val="24"/>
-        </w:rPr>
-        <w:t>has</w:t>
-      </w:r>
-      <w:r>
-        <w:rPr>
-          <w:rFonts w:ascii="Times New Roman" w:hAnsi="Times New Roman" w:cs="Times New Roman"/>
+          <w:sz w:val="24"/>
+          <w:szCs w:val="24"/>
+        </w:rPr>
+        <w:t>parameters</w:t>
+      </w:r>
+      <w:r>
+        <w:rPr>
           <w:spacing w:val="-3"/>
           <w:sz w:val="24"/>
           <w:szCs w:val="24"/>
@@ -277,15 +276,13 @@
       </w:r>
       <w:r>
         <w:rPr>
-          <w:rFonts w:ascii="Times New Roman" w:hAnsi="Times New Roman" w:cs="Times New Roman"/>
-          <w:sz w:val="24"/>
-          <w:szCs w:val="24"/>
-        </w:rPr>
-        <w:t>parameters</w:t>
-      </w:r>
-      <w:r>
-        <w:rPr>
-          <w:rFonts w:ascii="Times New Roman" w:hAnsi="Times New Roman" w:cs="Times New Roman"/>
+          <w:sz w:val="24"/>
+          <w:szCs w:val="24"/>
+        </w:rPr>
+        <w:t>and</w:t>
+      </w:r>
+      <w:r>
+        <w:rPr>
           <w:spacing w:val="-6"/>
           <w:sz w:val="24"/>
           <w:szCs w:val="24"/>
@@ -294,24 +291,6 @@
       </w:r>
       <w:r>
         <w:rPr>
-          <w:rFonts w:ascii="Times New Roman" w:hAnsi="Times New Roman" w:cs="Times New Roman"/>
-          <w:sz w:val="24"/>
-          <w:szCs w:val="24"/>
-        </w:rPr>
-        <w:t>and</w:t>
-      </w:r>
-      <w:r>
-        <w:rPr>
-          <w:rFonts w:ascii="Times New Roman" w:hAnsi="Times New Roman" w:cs="Times New Roman"/>
-          <w:spacing w:val="-4"/>
-          <w:sz w:val="24"/>
-          <w:szCs w:val="24"/>
-        </w:rPr>
-        <w:t xml:space="preserve"> </w:t>
-      </w:r>
-      <w:r>
-        <w:rPr>
-          <w:rFonts w:ascii="Times New Roman" w:hAnsi="Times New Roman" w:cs="Times New Roman"/>
           <w:spacing w:val="-2"/>
           <w:sz w:val="24"/>
           <w:szCs w:val="24"/>
@@ -325,7 +304,6 @@
         <w:spacing w:before="43"/>
         <w:ind w:left="0"/>
         <w:rPr>
-          <w:rFonts w:ascii="Times New Roman" w:hAnsi="Times New Roman" w:cs="Times New Roman"/>
           <w:sz w:val="24"/>
           <w:szCs w:val="24"/>
         </w:rPr>
@@ -334,16 +312,239 @@
     <w:p>
       <w:pPr>
         <w:pStyle w:val="BodyText"/>
-        <w:spacing w:before="1"/>
-        <w:rPr>
-          <w:rFonts w:ascii="Times New Roman" w:hAnsi="Times New Roman" w:cs="Times New Roman"/>
-          <w:sz w:val="24"/>
-          <w:szCs w:val="24"/>
-        </w:rPr>
-      </w:pPr>
-      <w:r>
-        <w:rPr>
-          <w:rFonts w:ascii="Times New Roman" w:hAnsi="Times New Roman" w:cs="Times New Roman"/>
+        <w:spacing w:line="256" w:lineRule="auto"/>
+        <w:ind w:right="8120"/>
+        <w:jc w:val="both"/>
+        <w:rPr>
+          <w:sz w:val="24"/>
+          <w:szCs w:val="24"/>
+        </w:rPr>
+      </w:pPr>
+      <w:r>
+        <w:rPr>
+          <w:sz w:val="24"/>
+          <w:szCs w:val="24"/>
+        </w:rPr>
+        <w:t>String name; String model; int</w:t>
+      </w:r>
+      <w:r>
+        <w:rPr>
+          <w:spacing w:val="-3"/>
+          <w:sz w:val="24"/>
+          <w:szCs w:val="24"/>
+        </w:rPr>
+        <w:t xml:space="preserve"> </w:t>
+      </w:r>
+      <w:proofErr w:type="spellStart"/>
+      <w:r>
+        <w:rPr>
+          <w:spacing w:val="-2"/>
+          <w:sz w:val="24"/>
+          <w:szCs w:val="24"/>
+        </w:rPr>
+        <w:t>maxSpeed</w:t>
+      </w:r>
+      <w:proofErr w:type="spellEnd"/>
+      <w:r>
+        <w:rPr>
+          <w:spacing w:val="-2"/>
+          <w:sz w:val="24"/>
+          <w:szCs w:val="24"/>
+        </w:rPr>
+        <w:t>;</w:t>
+      </w:r>
+    </w:p>
+    <w:p>
+      <w:pPr>
+        <w:pStyle w:val="BodyText"/>
+        <w:spacing w:line="267" w:lineRule="exact"/>
+        <w:jc w:val="both"/>
+        <w:rPr>
+          <w:sz w:val="24"/>
+          <w:szCs w:val="24"/>
+        </w:rPr>
+      </w:pPr>
+      <w:r>
+        <w:rPr>
+          <w:sz w:val="24"/>
+          <w:szCs w:val="24"/>
+        </w:rPr>
+        <w:t>double</w:t>
+      </w:r>
+      <w:r>
+        <w:rPr>
+          <w:spacing w:val="-2"/>
+          <w:sz w:val="24"/>
+          <w:szCs w:val="24"/>
+        </w:rPr>
+        <w:t xml:space="preserve"> </w:t>
+      </w:r>
+      <w:proofErr w:type="spellStart"/>
+      <w:r>
+        <w:rPr>
+          <w:spacing w:val="-2"/>
+          <w:sz w:val="24"/>
+          <w:szCs w:val="24"/>
+        </w:rPr>
+        <w:t>engineVolume</w:t>
+      </w:r>
+      <w:proofErr w:type="spellEnd"/>
+      <w:r>
+        <w:rPr>
+          <w:spacing w:val="-2"/>
+          <w:sz w:val="24"/>
+          <w:szCs w:val="24"/>
+        </w:rPr>
+        <w:t>;</w:t>
+      </w:r>
+    </w:p>
+    <w:p>
+      <w:pPr>
+        <w:pStyle w:val="BodyText"/>
+        <w:spacing w:before="42"/>
+        <w:ind w:left="0"/>
+        <w:rPr>
+          <w:sz w:val="24"/>
+          <w:szCs w:val="24"/>
+        </w:rPr>
+      </w:pPr>
+    </w:p>
+    <w:p>
+      <w:pPr>
+        <w:pStyle w:val="BodyText"/>
+        <w:rPr>
+          <w:sz w:val="24"/>
+          <w:szCs w:val="24"/>
+        </w:rPr>
+      </w:pPr>
+      <w:proofErr w:type="gramStart"/>
+      <w:r>
+        <w:rPr>
+          <w:sz w:val="24"/>
+          <w:szCs w:val="24"/>
+        </w:rPr>
+        <w:t>Car(</w:t>
+      </w:r>
+      <w:proofErr w:type="gramEnd"/>
+      <w:r>
+        <w:rPr>
+          <w:sz w:val="24"/>
+          <w:szCs w:val="24"/>
+        </w:rPr>
+        <w:t>)</w:t>
+      </w:r>
+      <w:r>
+        <w:rPr>
+          <w:spacing w:val="-6"/>
+          <w:sz w:val="24"/>
+          <w:szCs w:val="24"/>
+        </w:rPr>
+        <w:t xml:space="preserve"> </w:t>
+      </w:r>
+      <w:r>
+        <w:rPr>
+          <w:sz w:val="24"/>
+          <w:szCs w:val="24"/>
+        </w:rPr>
+        <w:t>//default</w:t>
+      </w:r>
+      <w:r>
+        <w:rPr>
+          <w:spacing w:val="-3"/>
+          <w:sz w:val="24"/>
+          <w:szCs w:val="24"/>
+        </w:rPr>
+        <w:t xml:space="preserve"> </w:t>
+      </w:r>
+      <w:r>
+        <w:rPr>
+          <w:spacing w:val="-2"/>
+          <w:sz w:val="24"/>
+          <w:szCs w:val="24"/>
+        </w:rPr>
+        <w:t>constructor</w:t>
+      </w:r>
+    </w:p>
+    <w:p>
+      <w:pPr>
+        <w:pStyle w:val="BodyText"/>
+        <w:spacing w:before="22"/>
+        <w:rPr>
+          <w:sz w:val="24"/>
+          <w:szCs w:val="24"/>
+        </w:rPr>
+      </w:pPr>
+      <w:proofErr w:type="gramStart"/>
+      <w:r>
+        <w:rPr>
+          <w:sz w:val="24"/>
+          <w:szCs w:val="24"/>
+        </w:rPr>
+        <w:t>Car(</w:t>
+      </w:r>
+      <w:proofErr w:type="gramEnd"/>
+      <w:r>
+        <w:rPr>
+          <w:sz w:val="24"/>
+          <w:szCs w:val="24"/>
+        </w:rPr>
+        <w:t>String</w:t>
+      </w:r>
+      <w:r>
+        <w:rPr>
+          <w:spacing w:val="-8"/>
+          <w:sz w:val="24"/>
+          <w:szCs w:val="24"/>
+        </w:rPr>
+        <w:t xml:space="preserve"> </w:t>
+      </w:r>
+      <w:r>
+        <w:rPr>
+          <w:sz w:val="24"/>
+          <w:szCs w:val="24"/>
+        </w:rPr>
+        <w:t>name,</w:t>
+      </w:r>
+      <w:r>
+        <w:rPr>
+          <w:spacing w:val="-5"/>
+          <w:sz w:val="24"/>
+          <w:szCs w:val="24"/>
+        </w:rPr>
+        <w:t xml:space="preserve"> </w:t>
+      </w:r>
+      <w:r>
+        <w:rPr>
+          <w:sz w:val="24"/>
+          <w:szCs w:val="24"/>
+        </w:rPr>
+        <w:t>String</w:t>
+      </w:r>
+      <w:r>
+        <w:rPr>
+          <w:spacing w:val="-8"/>
+          <w:sz w:val="24"/>
+          <w:szCs w:val="24"/>
+        </w:rPr>
+        <w:t xml:space="preserve"> </w:t>
+      </w:r>
+      <w:r>
+        <w:rPr>
+          <w:sz w:val="24"/>
+          <w:szCs w:val="24"/>
+        </w:rPr>
+        <w:t>model,</w:t>
+      </w:r>
+      <w:r>
+        <w:rPr>
+          <w:spacing w:val="-5"/>
+          <w:sz w:val="24"/>
+          <w:szCs w:val="24"/>
+        </w:rPr>
+        <w:t xml:space="preserve"> </w:t>
+      </w:r>
+      <w:r>
+        <w:rPr>
           <w:sz w:val="24"/>
           <w:szCs w:val="24"/>
         </w:rPr>
@@ -351,7 +552,115 @@
       </w:r>
       <w:r>
         <w:rPr>
-          <w:rFonts w:ascii="Times New Roman" w:hAnsi="Times New Roman" w:cs="Times New Roman"/>
+          <w:spacing w:val="-7"/>
+          <w:sz w:val="24"/>
+          <w:szCs w:val="24"/>
+        </w:rPr>
+        <w:t xml:space="preserve"> </w:t>
+      </w:r>
+      <w:proofErr w:type="spellStart"/>
+      <w:r>
+        <w:rPr>
+          <w:sz w:val="24"/>
+          <w:szCs w:val="24"/>
+        </w:rPr>
+        <w:t>maxSpeed,double</w:t>
+      </w:r>
+      <w:proofErr w:type="spellEnd"/>
+      <w:r>
+        <w:rPr>
+          <w:spacing w:val="-6"/>
+          <w:sz w:val="24"/>
+          <w:szCs w:val="24"/>
+        </w:rPr>
+        <w:t xml:space="preserve"> </w:t>
+      </w:r>
+      <w:proofErr w:type="spellStart"/>
+      <w:r>
+        <w:rPr>
+          <w:spacing w:val="-2"/>
+          <w:sz w:val="24"/>
+          <w:szCs w:val="24"/>
+        </w:rPr>
+        <w:t>engineVolume</w:t>
+      </w:r>
+      <w:proofErr w:type="spellEnd"/>
+      <w:r>
+        <w:rPr>
+          <w:spacing w:val="-2"/>
+          <w:sz w:val="24"/>
+          <w:szCs w:val="24"/>
+        </w:rPr>
+        <w:t>)</w:t>
+      </w:r>
+    </w:p>
+    <w:p>
+      <w:pPr>
+        <w:pStyle w:val="BodyText"/>
+        <w:spacing w:before="44"/>
+        <w:ind w:left="0"/>
+        <w:rPr>
+          <w:sz w:val="24"/>
+          <w:szCs w:val="24"/>
+        </w:rPr>
+      </w:pPr>
+    </w:p>
+    <w:p>
+      <w:pPr>
+        <w:ind w:left="100"/>
+        <w:rPr>
+          <w:sz w:val="24"/>
+          <w:szCs w:val="24"/>
+        </w:rPr>
+      </w:pPr>
+      <w:r>
+        <w:rPr>
+          <w:b/>
+          <w:sz w:val="24"/>
+          <w:szCs w:val="24"/>
+        </w:rPr>
+        <w:t>String</w:t>
+      </w:r>
+      <w:r>
+        <w:rPr>
+          <w:b/>
+          <w:spacing w:val="-6"/>
+          <w:sz w:val="24"/>
+          <w:szCs w:val="24"/>
+        </w:rPr>
+        <w:t xml:space="preserve"> </w:t>
+      </w:r>
+      <w:proofErr w:type="spellStart"/>
+      <w:proofErr w:type="gramStart"/>
+      <w:r>
+        <w:rPr>
+          <w:b/>
+          <w:sz w:val="24"/>
+          <w:szCs w:val="24"/>
+        </w:rPr>
+        <w:t>toString</w:t>
+      </w:r>
+      <w:proofErr w:type="spellEnd"/>
+      <w:r>
+        <w:rPr>
+          <w:b/>
+          <w:sz w:val="24"/>
+          <w:szCs w:val="24"/>
+        </w:rPr>
+        <w:t>(</w:t>
+      </w:r>
+      <w:proofErr w:type="gramEnd"/>
+      <w:r>
+        <w:rPr>
+          <w:b/>
+          <w:sz w:val="24"/>
+          <w:szCs w:val="24"/>
+        </w:rPr>
+        <w:t>)</w:t>
+      </w:r>
+      <w:r>
+        <w:rPr>
+          <w:b/>
           <w:spacing w:val="-3"/>
           <w:sz w:val="24"/>
           <w:szCs w:val="24"/>
@@ -360,49 +669,632 @@
       </w:r>
       <w:r>
         <w:rPr>
-          <w:rFonts w:ascii="Times New Roman" w:hAnsi="Times New Roman" w:cs="Times New Roman"/>
+          <w:sz w:val="24"/>
+          <w:szCs w:val="24"/>
+        </w:rPr>
+        <w:t>//</w:t>
+      </w:r>
+      <w:r>
+        <w:rPr>
+          <w:spacing w:val="-1"/>
+          <w:sz w:val="24"/>
+          <w:szCs w:val="24"/>
+        </w:rPr>
+        <w:t xml:space="preserve"> </w:t>
+      </w:r>
+      <w:r>
+        <w:rPr>
+          <w:sz w:val="24"/>
+          <w:szCs w:val="24"/>
+        </w:rPr>
+        <w:t>This</w:t>
+      </w:r>
+      <w:r>
+        <w:rPr>
           <w:spacing w:val="-5"/>
           <w:sz w:val="24"/>
           <w:szCs w:val="24"/>
         </w:rPr>
-        <w:t>id</w:t>
+        <w:t xml:space="preserve"> </w:t>
+      </w:r>
+      <w:r>
+        <w:rPr>
+          <w:sz w:val="24"/>
+          <w:szCs w:val="24"/>
+        </w:rPr>
+        <w:t>method</w:t>
+      </w:r>
+      <w:r>
+        <w:rPr>
+          <w:spacing w:val="-4"/>
+          <w:sz w:val="24"/>
+          <w:szCs w:val="24"/>
+        </w:rPr>
+        <w:t xml:space="preserve"> </w:t>
+      </w:r>
+      <w:r>
+        <w:rPr>
+          <w:sz w:val="24"/>
+          <w:szCs w:val="24"/>
+        </w:rPr>
+        <w:t>returns</w:t>
+      </w:r>
+      <w:r>
+        <w:rPr>
+          <w:spacing w:val="-2"/>
+          <w:sz w:val="24"/>
+          <w:szCs w:val="24"/>
+        </w:rPr>
+        <w:t xml:space="preserve"> </w:t>
+      </w:r>
+      <w:r>
+        <w:rPr>
+          <w:sz w:val="24"/>
+          <w:szCs w:val="24"/>
+        </w:rPr>
+        <w:t>all</w:t>
+      </w:r>
+      <w:r>
+        <w:rPr>
+          <w:spacing w:val="-2"/>
+          <w:sz w:val="24"/>
+          <w:szCs w:val="24"/>
+        </w:rPr>
+        <w:t xml:space="preserve"> </w:t>
+      </w:r>
+      <w:r>
+        <w:rPr>
+          <w:sz w:val="24"/>
+          <w:szCs w:val="24"/>
+        </w:rPr>
+        <w:t>data</w:t>
+      </w:r>
+      <w:r>
+        <w:rPr>
+          <w:spacing w:val="-5"/>
+          <w:sz w:val="24"/>
+          <w:szCs w:val="24"/>
+        </w:rPr>
+        <w:t xml:space="preserve"> </w:t>
+      </w:r>
+      <w:r>
+        <w:rPr>
+          <w:sz w:val="24"/>
+          <w:szCs w:val="24"/>
+        </w:rPr>
+        <w:t>of</w:t>
+      </w:r>
+      <w:r>
+        <w:rPr>
+          <w:spacing w:val="-2"/>
+          <w:sz w:val="24"/>
+          <w:szCs w:val="24"/>
+        </w:rPr>
+        <w:t xml:space="preserve"> </w:t>
+      </w:r>
+      <w:r>
+        <w:rPr>
+          <w:sz w:val="24"/>
+          <w:szCs w:val="24"/>
+        </w:rPr>
+        <w:t>car</w:t>
+      </w:r>
+      <w:r>
+        <w:rPr>
+          <w:spacing w:val="-5"/>
+          <w:sz w:val="24"/>
+          <w:szCs w:val="24"/>
+        </w:rPr>
+        <w:t xml:space="preserve"> </w:t>
+      </w:r>
+      <w:r>
+        <w:rPr>
+          <w:sz w:val="24"/>
+          <w:szCs w:val="24"/>
+        </w:rPr>
+        <w:t>in</w:t>
+      </w:r>
+      <w:r>
+        <w:rPr>
+          <w:spacing w:val="-4"/>
+          <w:sz w:val="24"/>
+          <w:szCs w:val="24"/>
+        </w:rPr>
+        <w:t xml:space="preserve"> </w:t>
+      </w:r>
+      <w:r>
+        <w:rPr>
+          <w:sz w:val="24"/>
+          <w:szCs w:val="24"/>
+        </w:rPr>
+        <w:t>one</w:t>
+      </w:r>
+      <w:r>
+        <w:rPr>
+          <w:spacing w:val="-2"/>
+          <w:sz w:val="24"/>
+          <w:szCs w:val="24"/>
+        </w:rPr>
+        <w:t xml:space="preserve"> </w:t>
+      </w:r>
+      <w:r>
+        <w:rPr>
+          <w:sz w:val="24"/>
+          <w:szCs w:val="24"/>
+        </w:rPr>
+        <w:t>row</w:t>
+      </w:r>
+      <w:r>
+        <w:rPr>
+          <w:spacing w:val="-3"/>
+          <w:sz w:val="24"/>
+          <w:szCs w:val="24"/>
+        </w:rPr>
+        <w:t xml:space="preserve"> </w:t>
+      </w:r>
+      <w:r>
+        <w:rPr>
+          <w:sz w:val="24"/>
+          <w:szCs w:val="24"/>
+        </w:rPr>
+        <w:t>in</w:t>
+      </w:r>
+      <w:r>
+        <w:rPr>
+          <w:spacing w:val="-4"/>
+          <w:sz w:val="24"/>
+          <w:szCs w:val="24"/>
+        </w:rPr>
+        <w:t xml:space="preserve"> </w:t>
+      </w:r>
+      <w:r>
+        <w:rPr>
+          <w:sz w:val="24"/>
+          <w:szCs w:val="24"/>
+        </w:rPr>
+        <w:t>following</w:t>
+      </w:r>
+      <w:r>
+        <w:rPr>
+          <w:spacing w:val="-4"/>
+          <w:sz w:val="24"/>
+          <w:szCs w:val="24"/>
+        </w:rPr>
+        <w:t xml:space="preserve"> </w:t>
+      </w:r>
+      <w:r>
+        <w:rPr>
+          <w:spacing w:val="-2"/>
+          <w:sz w:val="24"/>
+          <w:szCs w:val="24"/>
+        </w:rPr>
+        <w:t>format</w:t>
       </w:r>
     </w:p>
     <w:p>
       <w:pPr>
         <w:pStyle w:val="BodyText"/>
-        <w:spacing w:before="19" w:line="256" w:lineRule="auto"/>
-        <w:ind w:right="8037"/>
-        <w:rPr>
-          <w:rFonts w:ascii="Times New Roman" w:hAnsi="Times New Roman" w:cs="Times New Roman"/>
-          <w:sz w:val="24"/>
-          <w:szCs w:val="24"/>
-        </w:rPr>
-      </w:pPr>
-      <w:r>
-        <w:rPr>
-          <w:rFonts w:ascii="Times New Roman" w:hAnsi="Times New Roman" w:cs="Times New Roman"/>
-          <w:sz w:val="24"/>
-          <w:szCs w:val="24"/>
-        </w:rPr>
-        <w:t>String name String</w:t>
-      </w:r>
-      <w:r>
-        <w:rPr>
-          <w:rFonts w:ascii="Times New Roman" w:hAnsi="Times New Roman" w:cs="Times New Roman"/>
-          <w:spacing w:val="-13"/>
-          <w:sz w:val="24"/>
-          <w:szCs w:val="24"/>
-        </w:rPr>
-        <w:t xml:space="preserve"> </w:t>
-      </w:r>
-      <w:r>
-        <w:rPr>
-          <w:rFonts w:ascii="Times New Roman" w:hAnsi="Times New Roman" w:cs="Times New Roman"/>
-          <w:sz w:val="24"/>
-          <w:szCs w:val="24"/>
-        </w:rPr>
-        <w:t>surname double gpa</w:t>
+        <w:spacing w:before="19"/>
+        <w:rPr>
+          <w:sz w:val="24"/>
+          <w:szCs w:val="24"/>
+        </w:rPr>
+      </w:pPr>
+      <w:r>
+        <w:rPr>
+          <w:b/>
+          <w:sz w:val="24"/>
+          <w:szCs w:val="24"/>
+        </w:rPr>
+        <w:lastRenderedPageBreak/>
+        <w:t>Example:</w:t>
+      </w:r>
+      <w:r>
+        <w:rPr>
+          <w:b/>
+          <w:spacing w:val="-5"/>
+          <w:sz w:val="24"/>
+          <w:szCs w:val="24"/>
+        </w:rPr>
+        <w:t xml:space="preserve"> </w:t>
+      </w:r>
+      <w:r>
+        <w:rPr>
+          <w:sz w:val="24"/>
+          <w:szCs w:val="24"/>
+        </w:rPr>
+        <w:t>Car:</w:t>
+      </w:r>
+      <w:r>
+        <w:rPr>
+          <w:spacing w:val="-5"/>
+          <w:sz w:val="24"/>
+          <w:szCs w:val="24"/>
+        </w:rPr>
+        <w:t xml:space="preserve"> </w:t>
+      </w:r>
+      <w:r>
+        <w:rPr>
+          <w:sz w:val="24"/>
+          <w:szCs w:val="24"/>
+        </w:rPr>
+        <w:t>Mercedes</w:t>
+      </w:r>
+      <w:r>
+        <w:rPr>
+          <w:spacing w:val="-5"/>
+          <w:sz w:val="24"/>
+          <w:szCs w:val="24"/>
+        </w:rPr>
+        <w:t xml:space="preserve"> </w:t>
+      </w:r>
+      <w:r>
+        <w:rPr>
+          <w:sz w:val="24"/>
+          <w:szCs w:val="24"/>
+        </w:rPr>
+        <w:t>E230,</w:t>
+      </w:r>
+      <w:r>
+        <w:rPr>
+          <w:spacing w:val="-6"/>
+          <w:sz w:val="24"/>
+          <w:szCs w:val="24"/>
+        </w:rPr>
+        <w:t xml:space="preserve"> </w:t>
+      </w:r>
+      <w:r>
+        <w:rPr>
+          <w:sz w:val="24"/>
+          <w:szCs w:val="24"/>
+        </w:rPr>
+        <w:t>240km/h,</w:t>
+      </w:r>
+      <w:r>
+        <w:rPr>
+          <w:spacing w:val="-5"/>
+          <w:sz w:val="24"/>
+          <w:szCs w:val="24"/>
+        </w:rPr>
+        <w:t xml:space="preserve"> </w:t>
+      </w:r>
+      <w:r>
+        <w:rPr>
+          <w:sz w:val="24"/>
+          <w:szCs w:val="24"/>
+        </w:rPr>
+        <w:t>2.4</w:t>
+      </w:r>
+      <w:r>
+        <w:rPr>
+          <w:spacing w:val="-3"/>
+          <w:sz w:val="24"/>
+          <w:szCs w:val="24"/>
+        </w:rPr>
+        <w:t xml:space="preserve"> </w:t>
+      </w:r>
+      <w:r>
+        <w:rPr>
+          <w:spacing w:val="-2"/>
+          <w:sz w:val="24"/>
+          <w:szCs w:val="24"/>
+        </w:rPr>
+        <w:t>liters</w:t>
+      </w:r>
+    </w:p>
+    <w:p>
+      <w:pPr>
+        <w:pStyle w:val="BodyText"/>
+        <w:spacing w:before="44"/>
+        <w:ind w:left="0"/>
+        <w:rPr>
+          <w:sz w:val="24"/>
+          <w:szCs w:val="24"/>
+        </w:rPr>
+      </w:pPr>
+    </w:p>
+    <w:p>
+      <w:pPr>
+        <w:pStyle w:val="BodyText"/>
+        <w:spacing w:line="256" w:lineRule="auto"/>
+        <w:ind w:right="324"/>
+        <w:rPr>
+          <w:sz w:val="24"/>
+          <w:szCs w:val="24"/>
+        </w:rPr>
+      </w:pPr>
+      <w:r>
+        <w:rPr>
+          <w:b/>
+          <w:sz w:val="24"/>
+          <w:szCs w:val="24"/>
+        </w:rPr>
+        <w:t>void</w:t>
+      </w:r>
+      <w:r>
+        <w:rPr>
+          <w:b/>
+          <w:spacing w:val="-3"/>
+          <w:sz w:val="24"/>
+          <w:szCs w:val="24"/>
+        </w:rPr>
+        <w:t xml:space="preserve"> </w:t>
+      </w:r>
+      <w:proofErr w:type="gramStart"/>
+      <w:r>
+        <w:rPr>
+          <w:b/>
+          <w:sz w:val="24"/>
+          <w:szCs w:val="24"/>
+        </w:rPr>
+        <w:t>ride(</w:t>
+      </w:r>
+      <w:proofErr w:type="gramEnd"/>
+      <w:r>
+        <w:rPr>
+          <w:b/>
+          <w:sz w:val="24"/>
+          <w:szCs w:val="24"/>
+        </w:rPr>
+        <w:t>)</w:t>
+      </w:r>
+      <w:r>
+        <w:rPr>
+          <w:b/>
+          <w:spacing w:val="-3"/>
+          <w:sz w:val="24"/>
+          <w:szCs w:val="24"/>
+        </w:rPr>
+        <w:t xml:space="preserve"> </w:t>
+      </w:r>
+      <w:r>
+        <w:rPr>
+          <w:sz w:val="24"/>
+          <w:szCs w:val="24"/>
+        </w:rPr>
+        <w:t>//</w:t>
+      </w:r>
+      <w:r>
+        <w:rPr>
+          <w:spacing w:val="-1"/>
+          <w:sz w:val="24"/>
+          <w:szCs w:val="24"/>
+        </w:rPr>
+        <w:t xml:space="preserve"> </w:t>
+      </w:r>
+      <w:r>
+        <w:rPr>
+          <w:sz w:val="24"/>
+          <w:szCs w:val="24"/>
+        </w:rPr>
+        <w:t>This</w:t>
+      </w:r>
+      <w:r>
+        <w:rPr>
+          <w:spacing w:val="-4"/>
+          <w:sz w:val="24"/>
+          <w:szCs w:val="24"/>
+        </w:rPr>
+        <w:t xml:space="preserve"> </w:t>
+      </w:r>
+      <w:r>
+        <w:rPr>
+          <w:sz w:val="24"/>
+          <w:szCs w:val="24"/>
+        </w:rPr>
+        <w:t>method</w:t>
+      </w:r>
+      <w:r>
+        <w:rPr>
+          <w:spacing w:val="-4"/>
+          <w:sz w:val="24"/>
+          <w:szCs w:val="24"/>
+        </w:rPr>
+        <w:t xml:space="preserve"> </w:t>
+      </w:r>
+      <w:r>
+        <w:rPr>
+          <w:sz w:val="24"/>
+          <w:szCs w:val="24"/>
+        </w:rPr>
+        <w:t>prints "Car</w:t>
+      </w:r>
+      <w:r>
+        <w:rPr>
+          <w:spacing w:val="-2"/>
+          <w:sz w:val="24"/>
+          <w:szCs w:val="24"/>
+        </w:rPr>
+        <w:t xml:space="preserve"> </w:t>
+      </w:r>
+      <w:r>
+        <w:rPr>
+          <w:sz w:val="24"/>
+          <w:szCs w:val="24"/>
+        </w:rPr>
+        <w:t>is</w:t>
+      </w:r>
+      <w:r>
+        <w:rPr>
+          <w:spacing w:val="-4"/>
+          <w:sz w:val="24"/>
+          <w:szCs w:val="24"/>
+        </w:rPr>
+        <w:t xml:space="preserve"> </w:t>
+      </w:r>
+      <w:r>
+        <w:rPr>
+          <w:sz w:val="24"/>
+          <w:szCs w:val="24"/>
+        </w:rPr>
+        <w:t>riding"</w:t>
+      </w:r>
+      <w:r>
+        <w:rPr>
+          <w:spacing w:val="-2"/>
+          <w:sz w:val="24"/>
+          <w:szCs w:val="24"/>
+        </w:rPr>
+        <w:t xml:space="preserve"> </w:t>
+      </w:r>
+      <w:r>
+        <w:rPr>
+          <w:sz w:val="24"/>
+          <w:szCs w:val="24"/>
+        </w:rPr>
+        <w:t>if</w:t>
+      </w:r>
+      <w:r>
+        <w:rPr>
+          <w:spacing w:val="-2"/>
+          <w:sz w:val="24"/>
+          <w:szCs w:val="24"/>
+        </w:rPr>
+        <w:t xml:space="preserve"> </w:t>
+      </w:r>
+      <w:proofErr w:type="spellStart"/>
+      <w:r>
+        <w:rPr>
+          <w:sz w:val="24"/>
+          <w:szCs w:val="24"/>
+        </w:rPr>
+        <w:t>engineVolume</w:t>
+      </w:r>
+      <w:proofErr w:type="spellEnd"/>
+      <w:r>
+        <w:rPr>
+          <w:spacing w:val="-4"/>
+          <w:sz w:val="24"/>
+          <w:szCs w:val="24"/>
+        </w:rPr>
+        <w:t xml:space="preserve"> </w:t>
+      </w:r>
+      <w:r>
+        <w:rPr>
+          <w:sz w:val="24"/>
+          <w:szCs w:val="24"/>
+        </w:rPr>
+        <w:t>of</w:t>
+      </w:r>
+      <w:r>
+        <w:rPr>
+          <w:spacing w:val="-2"/>
+          <w:sz w:val="24"/>
+          <w:szCs w:val="24"/>
+        </w:rPr>
+        <w:t xml:space="preserve"> </w:t>
+      </w:r>
+      <w:r>
+        <w:rPr>
+          <w:sz w:val="24"/>
+          <w:szCs w:val="24"/>
+        </w:rPr>
+        <w:t>a</w:t>
+      </w:r>
+      <w:r>
+        <w:rPr>
+          <w:spacing w:val="-4"/>
+          <w:sz w:val="24"/>
+          <w:szCs w:val="24"/>
+        </w:rPr>
+        <w:t xml:space="preserve"> </w:t>
+      </w:r>
+      <w:r>
+        <w:rPr>
+          <w:sz w:val="24"/>
+          <w:szCs w:val="24"/>
+        </w:rPr>
+        <w:t>car</w:t>
+      </w:r>
+      <w:r>
+        <w:rPr>
+          <w:spacing w:val="-4"/>
+          <w:sz w:val="24"/>
+          <w:szCs w:val="24"/>
+        </w:rPr>
+        <w:t xml:space="preserve"> </w:t>
+      </w:r>
+      <w:r>
+        <w:rPr>
+          <w:sz w:val="24"/>
+          <w:szCs w:val="24"/>
+        </w:rPr>
+        <w:t>will</w:t>
+      </w:r>
+      <w:r>
+        <w:rPr>
+          <w:spacing w:val="-2"/>
+          <w:sz w:val="24"/>
+          <w:szCs w:val="24"/>
+        </w:rPr>
+        <w:t xml:space="preserve"> </w:t>
+      </w:r>
+      <w:r>
+        <w:rPr>
+          <w:sz w:val="24"/>
+          <w:szCs w:val="24"/>
+        </w:rPr>
+        <w:t>be</w:t>
+      </w:r>
+      <w:r>
+        <w:rPr>
+          <w:spacing w:val="-2"/>
+          <w:sz w:val="24"/>
+          <w:szCs w:val="24"/>
+        </w:rPr>
+        <w:t xml:space="preserve"> </w:t>
+      </w:r>
+      <w:r>
+        <w:rPr>
+          <w:sz w:val="24"/>
+          <w:szCs w:val="24"/>
+        </w:rPr>
+        <w:t>greater</w:t>
+      </w:r>
+      <w:r>
+        <w:rPr>
+          <w:spacing w:val="-4"/>
+          <w:sz w:val="24"/>
+          <w:szCs w:val="24"/>
+        </w:rPr>
+        <w:t xml:space="preserve"> </w:t>
+      </w:r>
+      <w:r>
+        <w:rPr>
+          <w:sz w:val="24"/>
+          <w:szCs w:val="24"/>
+        </w:rPr>
+        <w:t>than</w:t>
+      </w:r>
+      <w:r>
+        <w:rPr>
+          <w:spacing w:val="-3"/>
+          <w:sz w:val="24"/>
+          <w:szCs w:val="24"/>
+        </w:rPr>
+        <w:t xml:space="preserve"> </w:t>
+      </w:r>
+      <w:r>
+        <w:rPr>
+          <w:sz w:val="24"/>
+          <w:szCs w:val="24"/>
+        </w:rPr>
+        <w:t>2.2</w:t>
+      </w:r>
+      <w:r>
+        <w:rPr>
+          <w:spacing w:val="-2"/>
+          <w:sz w:val="24"/>
+          <w:szCs w:val="24"/>
+        </w:rPr>
+        <w:t xml:space="preserve"> </w:t>
+      </w:r>
+      <w:r>
+        <w:rPr>
+          <w:sz w:val="24"/>
+          <w:szCs w:val="24"/>
+        </w:rPr>
+        <w:t>liters, otherwise print "Couldn’t start engine".</w:t>
       </w:r>
     </w:p>
     <w:p>
@@ -411,621 +1303,6 @@
         <w:spacing w:before="20"/>
         <w:ind w:left="0"/>
         <w:rPr>
-          <w:rFonts w:ascii="Times New Roman" w:hAnsi="Times New Roman" w:cs="Times New Roman"/>
-          <w:sz w:val="24"/>
-          <w:szCs w:val="24"/>
-        </w:rPr>
-      </w:pPr>
-    </w:p>
-    <w:p>
-      <w:pPr>
-        <w:pStyle w:val="BodyText"/>
-        <w:rPr>
-          <w:rFonts w:ascii="Times New Roman" w:hAnsi="Times New Roman" w:cs="Times New Roman"/>
-          <w:sz w:val="24"/>
-          <w:szCs w:val="24"/>
-        </w:rPr>
-      </w:pPr>
-      <w:r>
-        <w:rPr>
-          <w:rFonts w:ascii="Times New Roman" w:hAnsi="Times New Roman" w:cs="Times New Roman"/>
-          <w:sz w:val="24"/>
-          <w:szCs w:val="24"/>
-        </w:rPr>
-        <w:t>Student()</w:t>
-      </w:r>
-      <w:r>
-        <w:rPr>
-          <w:rFonts w:ascii="Times New Roman" w:hAnsi="Times New Roman" w:cs="Times New Roman"/>
-          <w:spacing w:val="-10"/>
-          <w:sz w:val="24"/>
-          <w:szCs w:val="24"/>
-        </w:rPr>
-        <w:t xml:space="preserve"> </w:t>
-      </w:r>
-      <w:r>
-        <w:rPr>
-          <w:rFonts w:ascii="Times New Roman" w:hAnsi="Times New Roman" w:cs="Times New Roman"/>
-          <w:sz w:val="24"/>
-          <w:szCs w:val="24"/>
-        </w:rPr>
-        <w:t>//default</w:t>
-      </w:r>
-      <w:r>
-        <w:rPr>
-          <w:rFonts w:ascii="Times New Roman" w:hAnsi="Times New Roman" w:cs="Times New Roman"/>
-          <w:spacing w:val="-7"/>
-          <w:sz w:val="24"/>
-          <w:szCs w:val="24"/>
-        </w:rPr>
-        <w:t xml:space="preserve"> </w:t>
-      </w:r>
-      <w:r>
-        <w:rPr>
-          <w:rFonts w:ascii="Times New Roman" w:hAnsi="Times New Roman" w:cs="Times New Roman"/>
-          <w:spacing w:val="-2"/>
-          <w:sz w:val="24"/>
-          <w:szCs w:val="24"/>
-        </w:rPr>
-        <w:t>constructor</w:t>
-      </w:r>
-    </w:p>
-    <w:p>
-      <w:pPr>
-        <w:pStyle w:val="BodyText"/>
-        <w:spacing w:before="23"/>
-        <w:rPr>
-          <w:rFonts w:ascii="Times New Roman" w:hAnsi="Times New Roman" w:cs="Times New Roman"/>
-          <w:sz w:val="24"/>
-          <w:szCs w:val="24"/>
-        </w:rPr>
-      </w:pPr>
-      <w:r>
-        <w:rPr>
-          <w:rFonts w:ascii="Times New Roman" w:hAnsi="Times New Roman" w:cs="Times New Roman"/>
-          <w:sz w:val="24"/>
-          <w:szCs w:val="24"/>
-        </w:rPr>
-        <w:t>Student(int</w:t>
-      </w:r>
-      <w:r>
-        <w:rPr>
-          <w:rFonts w:ascii="Times New Roman" w:hAnsi="Times New Roman" w:cs="Times New Roman"/>
-          <w:spacing w:val="-5"/>
-          <w:sz w:val="24"/>
-          <w:szCs w:val="24"/>
-        </w:rPr>
-        <w:t xml:space="preserve"> </w:t>
-      </w:r>
-      <w:r>
-        <w:rPr>
-          <w:rFonts w:ascii="Times New Roman" w:hAnsi="Times New Roman" w:cs="Times New Roman"/>
-          <w:sz w:val="24"/>
-          <w:szCs w:val="24"/>
-        </w:rPr>
-        <w:t>id,</w:t>
-      </w:r>
-      <w:r>
-        <w:rPr>
-          <w:rFonts w:ascii="Times New Roman" w:hAnsi="Times New Roman" w:cs="Times New Roman"/>
-          <w:spacing w:val="-5"/>
-          <w:sz w:val="24"/>
-          <w:szCs w:val="24"/>
-        </w:rPr>
-        <w:t xml:space="preserve"> </w:t>
-      </w:r>
-      <w:r>
-        <w:rPr>
-          <w:rFonts w:ascii="Times New Roman" w:hAnsi="Times New Roman" w:cs="Times New Roman"/>
-          <w:sz w:val="24"/>
-          <w:szCs w:val="24"/>
-        </w:rPr>
-        <w:t>String</w:t>
-      </w:r>
-      <w:r>
-        <w:rPr>
-          <w:rFonts w:ascii="Times New Roman" w:hAnsi="Times New Roman" w:cs="Times New Roman"/>
-          <w:spacing w:val="-6"/>
-          <w:sz w:val="24"/>
-          <w:szCs w:val="24"/>
-        </w:rPr>
-        <w:t xml:space="preserve"> </w:t>
-      </w:r>
-      <w:r>
-        <w:rPr>
-          <w:rFonts w:ascii="Times New Roman" w:hAnsi="Times New Roman" w:cs="Times New Roman"/>
-          <w:sz w:val="24"/>
-          <w:szCs w:val="24"/>
-        </w:rPr>
-        <w:t>name,</w:t>
-      </w:r>
-      <w:r>
-        <w:rPr>
-          <w:rFonts w:ascii="Times New Roman" w:hAnsi="Times New Roman" w:cs="Times New Roman"/>
-          <w:spacing w:val="-4"/>
-          <w:sz w:val="24"/>
-          <w:szCs w:val="24"/>
-        </w:rPr>
-        <w:t xml:space="preserve"> </w:t>
-      </w:r>
-      <w:r>
-        <w:rPr>
-          <w:rFonts w:ascii="Times New Roman" w:hAnsi="Times New Roman" w:cs="Times New Roman"/>
-          <w:sz w:val="24"/>
-          <w:szCs w:val="24"/>
-        </w:rPr>
-        <w:t>String</w:t>
-      </w:r>
-      <w:r>
-        <w:rPr>
-          <w:rFonts w:ascii="Times New Roman" w:hAnsi="Times New Roman" w:cs="Times New Roman"/>
-          <w:spacing w:val="-6"/>
-          <w:sz w:val="24"/>
-          <w:szCs w:val="24"/>
-        </w:rPr>
-        <w:t xml:space="preserve"> </w:t>
-      </w:r>
-      <w:r>
-        <w:rPr>
-          <w:rFonts w:ascii="Times New Roman" w:hAnsi="Times New Roman" w:cs="Times New Roman"/>
-          <w:sz w:val="24"/>
-          <w:szCs w:val="24"/>
-        </w:rPr>
-        <w:t>surname,</w:t>
-      </w:r>
-      <w:r>
-        <w:rPr>
-          <w:rFonts w:ascii="Times New Roman" w:hAnsi="Times New Roman" w:cs="Times New Roman"/>
-          <w:spacing w:val="-5"/>
-          <w:sz w:val="24"/>
-          <w:szCs w:val="24"/>
-        </w:rPr>
-        <w:t xml:space="preserve"> </w:t>
-      </w:r>
-      <w:r>
-        <w:rPr>
-          <w:rFonts w:ascii="Times New Roman" w:hAnsi="Times New Roman" w:cs="Times New Roman"/>
-          <w:sz w:val="24"/>
-          <w:szCs w:val="24"/>
-        </w:rPr>
-        <w:t>double</w:t>
-      </w:r>
-      <w:r>
-        <w:rPr>
-          <w:rFonts w:ascii="Times New Roman" w:hAnsi="Times New Roman" w:cs="Times New Roman"/>
-          <w:spacing w:val="-4"/>
-          <w:sz w:val="24"/>
-          <w:szCs w:val="24"/>
-        </w:rPr>
-        <w:t xml:space="preserve"> gpa)</w:t>
-      </w:r>
-    </w:p>
-    <w:p>
-      <w:pPr>
-        <w:pStyle w:val="BodyText"/>
-        <w:spacing w:before="43"/>
-        <w:ind w:left="0"/>
-        <w:rPr>
-          <w:rFonts w:ascii="Times New Roman" w:hAnsi="Times New Roman" w:cs="Times New Roman"/>
-          <w:sz w:val="24"/>
-          <w:szCs w:val="24"/>
-        </w:rPr>
-      </w:pPr>
-    </w:p>
-    <w:p>
-      <w:pPr>
-        <w:pStyle w:val="BodyText"/>
-        <w:spacing w:before="1"/>
-        <w:rPr>
-          <w:rFonts w:ascii="Times New Roman" w:hAnsi="Times New Roman" w:cs="Times New Roman"/>
-          <w:sz w:val="24"/>
-          <w:szCs w:val="24"/>
-        </w:rPr>
-      </w:pPr>
-      <w:r>
-        <w:rPr>
-          <w:rFonts w:ascii="Times New Roman" w:hAnsi="Times New Roman" w:cs="Times New Roman"/>
-          <w:sz w:val="24"/>
-          <w:szCs w:val="24"/>
-        </w:rPr>
-        <w:t>String</w:t>
-      </w:r>
-      <w:r>
-        <w:rPr>
-          <w:rFonts w:ascii="Times New Roman" w:hAnsi="Times New Roman" w:cs="Times New Roman"/>
-          <w:spacing w:val="-4"/>
-          <w:sz w:val="24"/>
-          <w:szCs w:val="24"/>
-        </w:rPr>
-        <w:t xml:space="preserve"> </w:t>
-      </w:r>
-      <w:r>
-        <w:rPr>
-          <w:rFonts w:ascii="Times New Roman" w:hAnsi="Times New Roman" w:cs="Times New Roman"/>
-          <w:sz w:val="24"/>
-          <w:szCs w:val="24"/>
-        </w:rPr>
-        <w:t>getData()</w:t>
-      </w:r>
-      <w:r>
-        <w:rPr>
-          <w:rFonts w:ascii="Times New Roman" w:hAnsi="Times New Roman" w:cs="Times New Roman"/>
-          <w:spacing w:val="-4"/>
-          <w:sz w:val="24"/>
-          <w:szCs w:val="24"/>
-        </w:rPr>
-        <w:t xml:space="preserve"> </w:t>
-      </w:r>
-      <w:r>
-        <w:rPr>
-          <w:rFonts w:ascii="Times New Roman" w:hAnsi="Times New Roman" w:cs="Times New Roman"/>
-          <w:sz w:val="24"/>
-          <w:szCs w:val="24"/>
-        </w:rPr>
-        <w:t>//</w:t>
-      </w:r>
-      <w:r>
-        <w:rPr>
-          <w:rFonts w:ascii="Times New Roman" w:hAnsi="Times New Roman" w:cs="Times New Roman"/>
-          <w:spacing w:val="-2"/>
-          <w:sz w:val="24"/>
-          <w:szCs w:val="24"/>
-        </w:rPr>
-        <w:t xml:space="preserve"> </w:t>
-      </w:r>
-      <w:r>
-        <w:rPr>
-          <w:rFonts w:ascii="Times New Roman" w:hAnsi="Times New Roman" w:cs="Times New Roman"/>
-          <w:sz w:val="24"/>
-          <w:szCs w:val="24"/>
-        </w:rPr>
-        <w:t>This</w:t>
-      </w:r>
-      <w:r>
-        <w:rPr>
-          <w:rFonts w:ascii="Times New Roman" w:hAnsi="Times New Roman" w:cs="Times New Roman"/>
-          <w:spacing w:val="-5"/>
-          <w:sz w:val="24"/>
-          <w:szCs w:val="24"/>
-        </w:rPr>
-        <w:t xml:space="preserve"> </w:t>
-      </w:r>
-      <w:r>
-        <w:rPr>
-          <w:rFonts w:ascii="Times New Roman" w:hAnsi="Times New Roman" w:cs="Times New Roman"/>
-          <w:sz w:val="24"/>
-          <w:szCs w:val="24"/>
-        </w:rPr>
-        <w:t>method</w:t>
-      </w:r>
-      <w:r>
-        <w:rPr>
-          <w:rFonts w:ascii="Times New Roman" w:hAnsi="Times New Roman" w:cs="Times New Roman"/>
-          <w:spacing w:val="-3"/>
-          <w:sz w:val="24"/>
-          <w:szCs w:val="24"/>
-        </w:rPr>
-        <w:t xml:space="preserve"> </w:t>
-      </w:r>
-      <w:r>
-        <w:rPr>
-          <w:rFonts w:ascii="Times New Roman" w:hAnsi="Times New Roman" w:cs="Times New Roman"/>
-          <w:sz w:val="24"/>
-          <w:szCs w:val="24"/>
-        </w:rPr>
-        <w:t>returns</w:t>
-      </w:r>
-      <w:r>
-        <w:rPr>
-          <w:rFonts w:ascii="Times New Roman" w:hAnsi="Times New Roman" w:cs="Times New Roman"/>
-          <w:spacing w:val="-4"/>
-          <w:sz w:val="24"/>
-          <w:szCs w:val="24"/>
-        </w:rPr>
-        <w:t xml:space="preserve"> </w:t>
-      </w:r>
-      <w:r>
-        <w:rPr>
-          <w:rFonts w:ascii="Times New Roman" w:hAnsi="Times New Roman" w:cs="Times New Roman"/>
-          <w:sz w:val="24"/>
-          <w:szCs w:val="24"/>
-        </w:rPr>
-        <w:t>all</w:t>
-      </w:r>
-      <w:r>
-        <w:rPr>
-          <w:rFonts w:ascii="Times New Roman" w:hAnsi="Times New Roman" w:cs="Times New Roman"/>
-          <w:spacing w:val="-4"/>
-          <w:sz w:val="24"/>
-          <w:szCs w:val="24"/>
-        </w:rPr>
-        <w:t xml:space="preserve"> </w:t>
-      </w:r>
-      <w:r>
-        <w:rPr>
-          <w:rFonts w:ascii="Times New Roman" w:hAnsi="Times New Roman" w:cs="Times New Roman"/>
-          <w:sz w:val="24"/>
-          <w:szCs w:val="24"/>
-        </w:rPr>
-        <w:t>data</w:t>
-      </w:r>
-      <w:r>
-        <w:rPr>
-          <w:rFonts w:ascii="Times New Roman" w:hAnsi="Times New Roman" w:cs="Times New Roman"/>
-          <w:spacing w:val="-4"/>
-          <w:sz w:val="24"/>
-          <w:szCs w:val="24"/>
-        </w:rPr>
-        <w:t xml:space="preserve"> </w:t>
-      </w:r>
-      <w:r>
-        <w:rPr>
-          <w:rFonts w:ascii="Times New Roman" w:hAnsi="Times New Roman" w:cs="Times New Roman"/>
-          <w:sz w:val="24"/>
-          <w:szCs w:val="24"/>
-        </w:rPr>
-        <w:t>of</w:t>
-      </w:r>
-      <w:r>
-        <w:rPr>
-          <w:rFonts w:ascii="Times New Roman" w:hAnsi="Times New Roman" w:cs="Times New Roman"/>
-          <w:spacing w:val="-2"/>
-          <w:sz w:val="24"/>
-          <w:szCs w:val="24"/>
-        </w:rPr>
-        <w:t xml:space="preserve"> </w:t>
-      </w:r>
-      <w:r>
-        <w:rPr>
-          <w:rFonts w:ascii="Times New Roman" w:hAnsi="Times New Roman" w:cs="Times New Roman"/>
-          <w:sz w:val="24"/>
-          <w:szCs w:val="24"/>
-        </w:rPr>
-        <w:t>student</w:t>
-      </w:r>
-      <w:r>
-        <w:rPr>
-          <w:rFonts w:ascii="Times New Roman" w:hAnsi="Times New Roman" w:cs="Times New Roman"/>
-          <w:spacing w:val="-3"/>
-          <w:sz w:val="24"/>
-          <w:szCs w:val="24"/>
-        </w:rPr>
-        <w:t xml:space="preserve"> </w:t>
-      </w:r>
-      <w:r>
-        <w:rPr>
-          <w:rFonts w:ascii="Times New Roman" w:hAnsi="Times New Roman" w:cs="Times New Roman"/>
-          <w:sz w:val="24"/>
-          <w:szCs w:val="24"/>
-        </w:rPr>
-        <w:t>in</w:t>
-      </w:r>
-      <w:r>
-        <w:rPr>
-          <w:rFonts w:ascii="Times New Roman" w:hAnsi="Times New Roman" w:cs="Times New Roman"/>
-          <w:spacing w:val="-5"/>
-          <w:sz w:val="24"/>
-          <w:szCs w:val="24"/>
-        </w:rPr>
-        <w:t xml:space="preserve"> </w:t>
-      </w:r>
-      <w:r>
-        <w:rPr>
-          <w:rFonts w:ascii="Times New Roman" w:hAnsi="Times New Roman" w:cs="Times New Roman"/>
-          <w:sz w:val="24"/>
-          <w:szCs w:val="24"/>
-        </w:rPr>
-        <w:t>one</w:t>
-      </w:r>
-      <w:r>
-        <w:rPr>
-          <w:rFonts w:ascii="Times New Roman" w:hAnsi="Times New Roman" w:cs="Times New Roman"/>
-          <w:spacing w:val="-2"/>
-          <w:sz w:val="24"/>
-          <w:szCs w:val="24"/>
-        </w:rPr>
-        <w:t xml:space="preserve"> </w:t>
-      </w:r>
-      <w:r>
-        <w:rPr>
-          <w:rFonts w:ascii="Times New Roman" w:hAnsi="Times New Roman" w:cs="Times New Roman"/>
-          <w:sz w:val="24"/>
-          <w:szCs w:val="24"/>
-        </w:rPr>
-        <w:t>row</w:t>
-      </w:r>
-      <w:r>
-        <w:rPr>
-          <w:rFonts w:ascii="Times New Roman" w:hAnsi="Times New Roman" w:cs="Times New Roman"/>
-          <w:spacing w:val="2"/>
-          <w:sz w:val="24"/>
-          <w:szCs w:val="24"/>
-        </w:rPr>
-        <w:t xml:space="preserve"> </w:t>
-      </w:r>
-      <w:r>
-        <w:rPr>
-          <w:rFonts w:ascii="Times New Roman" w:hAnsi="Times New Roman" w:cs="Times New Roman"/>
-          <w:sz w:val="24"/>
-          <w:szCs w:val="24"/>
-        </w:rPr>
-        <w:t>in</w:t>
-      </w:r>
-      <w:r>
-        <w:rPr>
-          <w:rFonts w:ascii="Times New Roman" w:hAnsi="Times New Roman" w:cs="Times New Roman"/>
-          <w:spacing w:val="-6"/>
-          <w:sz w:val="24"/>
-          <w:szCs w:val="24"/>
-        </w:rPr>
-        <w:t xml:space="preserve"> </w:t>
-      </w:r>
-      <w:r>
-        <w:rPr>
-          <w:rFonts w:ascii="Times New Roman" w:hAnsi="Times New Roman" w:cs="Times New Roman"/>
-          <w:sz w:val="24"/>
-          <w:szCs w:val="24"/>
-        </w:rPr>
-        <w:t>following</w:t>
-      </w:r>
-      <w:r>
-        <w:rPr>
-          <w:rFonts w:ascii="Times New Roman" w:hAnsi="Times New Roman" w:cs="Times New Roman"/>
-          <w:spacing w:val="-6"/>
-          <w:sz w:val="24"/>
-          <w:szCs w:val="24"/>
-        </w:rPr>
-        <w:t xml:space="preserve"> </w:t>
-      </w:r>
-      <w:r>
-        <w:rPr>
-          <w:rFonts w:ascii="Times New Roman" w:hAnsi="Times New Roman" w:cs="Times New Roman"/>
-          <w:spacing w:val="-2"/>
-          <w:sz w:val="24"/>
-          <w:szCs w:val="24"/>
-        </w:rPr>
-        <w:t>format</w:t>
-      </w:r>
-    </w:p>
-    <w:p>
-      <w:pPr>
-        <w:pStyle w:val="BodyText"/>
-        <w:spacing w:before="19"/>
-        <w:rPr>
-          <w:rFonts w:ascii="Times New Roman" w:hAnsi="Times New Roman" w:cs="Times New Roman"/>
-          <w:sz w:val="24"/>
-          <w:szCs w:val="24"/>
-        </w:rPr>
-      </w:pPr>
-      <w:r>
-        <w:rPr>
-          <w:rFonts w:ascii="Times New Roman" w:hAnsi="Times New Roman" w:cs="Times New Roman"/>
-          <w:b/>
-          <w:sz w:val="24"/>
-          <w:szCs w:val="24"/>
-        </w:rPr>
-        <w:t>Example:</w:t>
-      </w:r>
-      <w:r>
-        <w:rPr>
-          <w:rFonts w:ascii="Times New Roman" w:hAnsi="Times New Roman" w:cs="Times New Roman"/>
-          <w:b/>
-          <w:spacing w:val="-5"/>
-          <w:sz w:val="24"/>
-          <w:szCs w:val="24"/>
-        </w:rPr>
-        <w:t xml:space="preserve"> </w:t>
-      </w:r>
-      <w:r>
-        <w:rPr>
-          <w:rFonts w:ascii="Times New Roman" w:hAnsi="Times New Roman" w:cs="Times New Roman"/>
-          <w:sz w:val="24"/>
-          <w:szCs w:val="24"/>
-        </w:rPr>
-        <w:t>ID:</w:t>
-      </w:r>
-      <w:r>
-        <w:rPr>
-          <w:rFonts w:ascii="Times New Roman" w:hAnsi="Times New Roman" w:cs="Times New Roman"/>
-          <w:spacing w:val="-4"/>
-          <w:sz w:val="24"/>
-          <w:szCs w:val="24"/>
-        </w:rPr>
-        <w:t xml:space="preserve"> </w:t>
-      </w:r>
-      <w:r>
-        <w:rPr>
-          <w:rFonts w:ascii="Times New Roman" w:hAnsi="Times New Roman" w:cs="Times New Roman"/>
-          <w:sz w:val="24"/>
-          <w:szCs w:val="24"/>
-        </w:rPr>
-        <w:t>1,</w:t>
-      </w:r>
-      <w:r>
-        <w:rPr>
-          <w:rFonts w:ascii="Times New Roman" w:hAnsi="Times New Roman" w:cs="Times New Roman"/>
-          <w:spacing w:val="-6"/>
-          <w:sz w:val="24"/>
-          <w:szCs w:val="24"/>
-        </w:rPr>
-        <w:t xml:space="preserve"> </w:t>
-      </w:r>
-      <w:r>
-        <w:rPr>
-          <w:rFonts w:ascii="Times New Roman" w:hAnsi="Times New Roman" w:cs="Times New Roman"/>
-          <w:sz w:val="24"/>
-          <w:szCs w:val="24"/>
-        </w:rPr>
-        <w:t>Student:</w:t>
-      </w:r>
-      <w:r>
-        <w:rPr>
-          <w:rFonts w:ascii="Times New Roman" w:hAnsi="Times New Roman" w:cs="Times New Roman"/>
-          <w:spacing w:val="-5"/>
-          <w:sz w:val="24"/>
-          <w:szCs w:val="24"/>
-        </w:rPr>
-        <w:t xml:space="preserve"> </w:t>
-      </w:r>
-      <w:r>
-        <w:rPr>
-          <w:rFonts w:ascii="Times New Roman" w:hAnsi="Times New Roman" w:cs="Times New Roman"/>
-          <w:sz w:val="24"/>
-          <w:szCs w:val="24"/>
-        </w:rPr>
-        <w:t>Ilyas</w:t>
-      </w:r>
-      <w:r>
-        <w:rPr>
-          <w:rFonts w:ascii="Times New Roman" w:hAnsi="Times New Roman" w:cs="Times New Roman"/>
-          <w:spacing w:val="-4"/>
-          <w:sz w:val="24"/>
-          <w:szCs w:val="24"/>
-        </w:rPr>
-        <w:t xml:space="preserve"> </w:t>
-      </w:r>
-      <w:r>
-        <w:rPr>
-          <w:rFonts w:ascii="Times New Roman" w:hAnsi="Times New Roman" w:cs="Times New Roman"/>
-          <w:sz w:val="24"/>
-          <w:szCs w:val="24"/>
-        </w:rPr>
-        <w:t>Zhuanyshev,</w:t>
-      </w:r>
-      <w:r>
-        <w:rPr>
-          <w:rFonts w:ascii="Times New Roman" w:hAnsi="Times New Roman" w:cs="Times New Roman"/>
-          <w:spacing w:val="-3"/>
-          <w:sz w:val="24"/>
-          <w:szCs w:val="24"/>
-        </w:rPr>
-        <w:t xml:space="preserve"> </w:t>
-      </w:r>
-      <w:r>
-        <w:rPr>
-          <w:rFonts w:ascii="Times New Roman" w:hAnsi="Times New Roman" w:cs="Times New Roman"/>
-          <w:sz w:val="24"/>
-          <w:szCs w:val="24"/>
-        </w:rPr>
-        <w:t>GPA:</w:t>
-      </w:r>
-      <w:r>
-        <w:rPr>
-          <w:rFonts w:ascii="Times New Roman" w:hAnsi="Times New Roman" w:cs="Times New Roman"/>
-          <w:spacing w:val="-5"/>
-          <w:sz w:val="24"/>
-          <w:szCs w:val="24"/>
-        </w:rPr>
-        <w:t xml:space="preserve"> 4.0</w:t>
-      </w:r>
-    </w:p>
-    <w:p>
-      <w:pPr>
-        <w:pStyle w:val="BodyText"/>
-        <w:spacing w:before="44"/>
-        <w:ind w:left="0"/>
-        <w:rPr>
-          <w:rFonts w:ascii="Times New Roman" w:hAnsi="Times New Roman" w:cs="Times New Roman"/>
           <w:sz w:val="24"/>
           <w:szCs w:val="24"/>
         </w:rPr>
@@ -1035,15 +1312,14 @@
       <w:pPr>
         <w:pStyle w:val="BodyText"/>
         <w:spacing w:line="256" w:lineRule="auto"/>
-        <w:rPr>
-          <w:rFonts w:ascii="Times New Roman" w:hAnsi="Times New Roman" w:cs="Times New Roman"/>
-          <w:sz w:val="24"/>
-          <w:szCs w:val="24"/>
-        </w:rPr>
-      </w:pPr>
-      <w:r>
-        <w:rPr>
-          <w:rFonts w:ascii="Times New Roman" w:hAnsi="Times New Roman" w:cs="Times New Roman"/>
+        <w:ind w:right="950"/>
+        <w:rPr>
+          <w:sz w:val="24"/>
+          <w:szCs w:val="24"/>
+        </w:rPr>
+      </w:pPr>
+      <w:r>
+        <w:rPr>
           <w:sz w:val="24"/>
           <w:szCs w:val="24"/>
         </w:rPr>
@@ -1051,24 +1327,171 @@
       </w:r>
       <w:r>
         <w:rPr>
-          <w:rFonts w:ascii="Times New Roman" w:hAnsi="Times New Roman" w:cs="Times New Roman"/>
-          <w:spacing w:val="-2"/>
-          <w:sz w:val="24"/>
-          <w:szCs w:val="24"/>
-        </w:rPr>
-        <w:t xml:space="preserve"> </w:t>
-      </w:r>
-      <w:r>
-        <w:rPr>
-          <w:rFonts w:ascii="Times New Roman" w:hAnsi="Times New Roman" w:cs="Times New Roman"/>
-          <w:sz w:val="24"/>
-          <w:szCs w:val="24"/>
-        </w:rPr>
-        <w:t>a main</w:t>
-      </w:r>
-      <w:r>
-        <w:rPr>
-          <w:rFonts w:ascii="Times New Roman" w:hAnsi="Times New Roman" w:cs="Times New Roman"/>
+          <w:spacing w:val="-3"/>
+          <w:sz w:val="24"/>
+          <w:szCs w:val="24"/>
+        </w:rPr>
+        <w:t xml:space="preserve"> </w:t>
+      </w:r>
+      <w:r>
+        <w:rPr>
+          <w:sz w:val="24"/>
+          <w:szCs w:val="24"/>
+        </w:rPr>
+        <w:t>a</w:t>
+      </w:r>
+      <w:r>
+        <w:rPr>
+          <w:spacing w:val="-1"/>
+          <w:sz w:val="24"/>
+          <w:szCs w:val="24"/>
+        </w:rPr>
+        <w:t xml:space="preserve"> </w:t>
+      </w:r>
+      <w:r>
+        <w:rPr>
+          <w:sz w:val="24"/>
+          <w:szCs w:val="24"/>
+        </w:rPr>
+        <w:t>main</w:t>
+      </w:r>
+      <w:r>
+        <w:rPr>
+          <w:spacing w:val="-5"/>
+          <w:sz w:val="24"/>
+          <w:szCs w:val="24"/>
+        </w:rPr>
+        <w:t xml:space="preserve"> </w:t>
+      </w:r>
+      <w:r>
+        <w:rPr>
+          <w:sz w:val="24"/>
+          <w:szCs w:val="24"/>
+        </w:rPr>
+        <w:t>class,</w:t>
+      </w:r>
+      <w:r>
+        <w:rPr>
+          <w:spacing w:val="-3"/>
+          <w:sz w:val="24"/>
+          <w:szCs w:val="24"/>
+        </w:rPr>
+        <w:t xml:space="preserve"> </w:t>
+      </w:r>
+      <w:r>
+        <w:rPr>
+          <w:sz w:val="24"/>
+          <w:szCs w:val="24"/>
+        </w:rPr>
+        <w:t>you</w:t>
+      </w:r>
+      <w:r>
+        <w:rPr>
+          <w:spacing w:val="-5"/>
+          <w:sz w:val="24"/>
+          <w:szCs w:val="24"/>
+        </w:rPr>
+        <w:t xml:space="preserve"> </w:t>
+      </w:r>
+      <w:r>
+        <w:rPr>
+          <w:sz w:val="24"/>
+          <w:szCs w:val="24"/>
+        </w:rPr>
+        <w:t>should</w:t>
+      </w:r>
+      <w:r>
+        <w:rPr>
+          <w:spacing w:val="-5"/>
+          <w:sz w:val="24"/>
+          <w:szCs w:val="24"/>
+        </w:rPr>
+        <w:t xml:space="preserve"> </w:t>
+      </w:r>
+      <w:r>
+        <w:rPr>
+          <w:sz w:val="24"/>
+          <w:szCs w:val="24"/>
+        </w:rPr>
+        <w:t>create</w:t>
+      </w:r>
+      <w:r>
+        <w:rPr>
+          <w:spacing w:val="-3"/>
+          <w:sz w:val="24"/>
+          <w:szCs w:val="24"/>
+        </w:rPr>
+        <w:t xml:space="preserve"> </w:t>
+      </w:r>
+      <w:r>
+        <w:rPr>
+          <w:sz w:val="24"/>
+          <w:szCs w:val="24"/>
+        </w:rPr>
+        <w:t>at</w:t>
+      </w:r>
+      <w:r>
+        <w:rPr>
+          <w:spacing w:val="-1"/>
+          <w:sz w:val="24"/>
+          <w:szCs w:val="24"/>
+        </w:rPr>
+        <w:t xml:space="preserve"> </w:t>
+      </w:r>
+      <w:r>
+        <w:rPr>
+          <w:sz w:val="24"/>
+          <w:szCs w:val="24"/>
+        </w:rPr>
+        <w:t>least</w:t>
+      </w:r>
+      <w:r>
+        <w:rPr>
+          <w:spacing w:val="-3"/>
+          <w:sz w:val="24"/>
+          <w:szCs w:val="24"/>
+        </w:rPr>
+        <w:t xml:space="preserve"> </w:t>
+      </w:r>
+      <w:r>
+        <w:rPr>
+          <w:sz w:val="24"/>
+          <w:szCs w:val="24"/>
+        </w:rPr>
+        <w:t>five</w:t>
+      </w:r>
+      <w:r>
+        <w:rPr>
+          <w:spacing w:val="-3"/>
+          <w:sz w:val="24"/>
+          <w:szCs w:val="24"/>
+        </w:rPr>
+        <w:t xml:space="preserve"> </w:t>
+      </w:r>
+      <w:r>
+        <w:rPr>
+          <w:sz w:val="24"/>
+          <w:szCs w:val="24"/>
+        </w:rPr>
+        <w:t>objects</w:t>
+      </w:r>
+      <w:r>
+        <w:rPr>
+          <w:spacing w:val="-6"/>
+          <w:sz w:val="24"/>
+          <w:szCs w:val="24"/>
+        </w:rPr>
+        <w:t xml:space="preserve"> </w:t>
+      </w:r>
+      <w:r>
+        <w:rPr>
+          <w:sz w:val="24"/>
+          <w:szCs w:val="24"/>
+        </w:rPr>
+        <w:t>of Car</w:t>
+      </w:r>
+      <w:r>
+        <w:rPr>
           <w:spacing w:val="-4"/>
           <w:sz w:val="24"/>
           <w:szCs w:val="24"/>
@@ -1077,134 +1500,28 @@
       </w:r>
       <w:r>
         <w:rPr>
-          <w:rFonts w:ascii="Times New Roman" w:hAnsi="Times New Roman" w:cs="Times New Roman"/>
-          <w:sz w:val="24"/>
-          <w:szCs w:val="24"/>
-        </w:rPr>
-        <w:t>class,</w:t>
-      </w:r>
-      <w:r>
-        <w:rPr>
-          <w:rFonts w:ascii="Times New Roman" w:hAnsi="Times New Roman" w:cs="Times New Roman"/>
-          <w:spacing w:val="-2"/>
-          <w:sz w:val="24"/>
-          <w:szCs w:val="24"/>
-        </w:rPr>
-        <w:t xml:space="preserve"> </w:t>
-      </w:r>
-      <w:r>
-        <w:rPr>
-          <w:rFonts w:ascii="Times New Roman" w:hAnsi="Times New Roman" w:cs="Times New Roman"/>
-          <w:sz w:val="24"/>
-          <w:szCs w:val="24"/>
-        </w:rPr>
-        <w:t>you</w:t>
-      </w:r>
-      <w:r>
-        <w:rPr>
-          <w:rFonts w:ascii="Times New Roman" w:hAnsi="Times New Roman" w:cs="Times New Roman"/>
-          <w:spacing w:val="-4"/>
-          <w:sz w:val="24"/>
-          <w:szCs w:val="24"/>
-        </w:rPr>
-        <w:t xml:space="preserve"> </w:t>
-      </w:r>
-      <w:r>
-        <w:rPr>
-          <w:rFonts w:ascii="Times New Roman" w:hAnsi="Times New Roman" w:cs="Times New Roman"/>
-          <w:sz w:val="24"/>
-          <w:szCs w:val="24"/>
-        </w:rPr>
-        <w:t>should</w:t>
-      </w:r>
-      <w:r>
-        <w:rPr>
-          <w:rFonts w:ascii="Times New Roman" w:hAnsi="Times New Roman" w:cs="Times New Roman"/>
-          <w:spacing w:val="-4"/>
-          <w:sz w:val="24"/>
-          <w:szCs w:val="24"/>
-        </w:rPr>
-        <w:t xml:space="preserve"> </w:t>
-      </w:r>
-      <w:r>
-        <w:rPr>
-          <w:rFonts w:ascii="Times New Roman" w:hAnsi="Times New Roman" w:cs="Times New Roman"/>
-          <w:sz w:val="24"/>
-          <w:szCs w:val="24"/>
-        </w:rPr>
-        <w:t>create</w:t>
-      </w:r>
-      <w:r>
-        <w:rPr>
-          <w:rFonts w:ascii="Times New Roman" w:hAnsi="Times New Roman" w:cs="Times New Roman"/>
-          <w:spacing w:val="-2"/>
-          <w:sz w:val="24"/>
-          <w:szCs w:val="24"/>
-        </w:rPr>
-        <w:t xml:space="preserve"> </w:t>
-      </w:r>
-      <w:r>
-        <w:rPr>
-          <w:rFonts w:ascii="Times New Roman" w:hAnsi="Times New Roman" w:cs="Times New Roman"/>
-          <w:sz w:val="24"/>
-          <w:szCs w:val="24"/>
-        </w:rPr>
-        <w:t>at least</w:t>
-      </w:r>
-      <w:r>
-        <w:rPr>
-          <w:rFonts w:ascii="Times New Roman" w:hAnsi="Times New Roman" w:cs="Times New Roman"/>
-          <w:spacing w:val="-2"/>
-          <w:sz w:val="24"/>
-          <w:szCs w:val="24"/>
-        </w:rPr>
-        <w:t xml:space="preserve"> </w:t>
-      </w:r>
-      <w:r>
-        <w:rPr>
-          <w:rFonts w:ascii="Times New Roman" w:hAnsi="Times New Roman" w:cs="Times New Roman"/>
-          <w:sz w:val="24"/>
-          <w:szCs w:val="24"/>
-        </w:rPr>
-        <w:t>five</w:t>
-      </w:r>
-      <w:r>
-        <w:rPr>
-          <w:rFonts w:ascii="Times New Roman" w:hAnsi="Times New Roman" w:cs="Times New Roman"/>
-          <w:spacing w:val="-2"/>
-          <w:sz w:val="24"/>
-          <w:szCs w:val="24"/>
-        </w:rPr>
-        <w:t xml:space="preserve"> </w:t>
-      </w:r>
-      <w:r>
-        <w:rPr>
-          <w:rFonts w:ascii="Times New Roman" w:hAnsi="Times New Roman" w:cs="Times New Roman"/>
-          <w:sz w:val="24"/>
-          <w:szCs w:val="24"/>
-        </w:rPr>
-        <w:t>objects</w:t>
-      </w:r>
-      <w:r>
-        <w:rPr>
-          <w:rFonts w:ascii="Times New Roman" w:hAnsi="Times New Roman" w:cs="Times New Roman"/>
-          <w:spacing w:val="-5"/>
-          <w:sz w:val="24"/>
-          <w:szCs w:val="24"/>
-        </w:rPr>
-        <w:t xml:space="preserve"> </w:t>
-      </w:r>
-      <w:r>
-        <w:rPr>
-          <w:rFonts w:ascii="Times New Roman" w:hAnsi="Times New Roman" w:cs="Times New Roman"/>
-          <w:sz w:val="24"/>
-          <w:szCs w:val="24"/>
-        </w:rPr>
-        <w:t>of student, put it</w:t>
-      </w:r>
-      <w:r>
-        <w:rPr>
-          <w:rFonts w:ascii="Times New Roman" w:hAnsi="Times New Roman" w:cs="Times New Roman"/>
+          <w:sz w:val="24"/>
+          <w:szCs w:val="24"/>
+        </w:rPr>
+        <w:t>class</w:t>
+      </w:r>
+      <w:r>
+        <w:rPr>
+          <w:spacing w:val="-1"/>
+          <w:sz w:val="24"/>
+          <w:szCs w:val="24"/>
+        </w:rPr>
+        <w:t xml:space="preserve"> </w:t>
+      </w:r>
+      <w:r>
+        <w:rPr>
+          <w:sz w:val="24"/>
+          <w:szCs w:val="24"/>
+        </w:rPr>
+        <w:t>and</w:t>
+      </w:r>
+      <w:r>
+        <w:rPr>
           <w:spacing w:val="-3"/>
           <w:sz w:val="24"/>
           <w:szCs w:val="24"/>
@@ -1213,79 +1530,50 @@
       </w:r>
       <w:r>
         <w:rPr>
-          <w:rFonts w:ascii="Times New Roman" w:hAnsi="Times New Roman" w:cs="Times New Roman"/>
-          <w:sz w:val="24"/>
-          <w:szCs w:val="24"/>
-        </w:rPr>
-        <w:t>into</w:t>
-      </w:r>
-      <w:r>
-        <w:rPr>
-          <w:rFonts w:ascii="Times New Roman" w:hAnsi="Times New Roman" w:cs="Times New Roman"/>
-          <w:spacing w:val="-2"/>
-          <w:sz w:val="24"/>
-          <w:szCs w:val="24"/>
-        </w:rPr>
-        <w:t xml:space="preserve"> </w:t>
-      </w:r>
-      <w:r>
-        <w:rPr>
-          <w:rFonts w:ascii="Times New Roman" w:hAnsi="Times New Roman" w:cs="Times New Roman"/>
-          <w:sz w:val="24"/>
-          <w:szCs w:val="24"/>
-        </w:rPr>
-        <w:t>array</w:t>
-      </w:r>
-      <w:r>
-        <w:rPr>
-          <w:rFonts w:ascii="Times New Roman" w:hAnsi="Times New Roman" w:cs="Times New Roman"/>
-          <w:spacing w:val="-2"/>
-          <w:sz w:val="24"/>
-          <w:szCs w:val="24"/>
-        </w:rPr>
-        <w:t xml:space="preserve"> </w:t>
-      </w:r>
-      <w:r>
-        <w:rPr>
-          <w:rFonts w:ascii="Times New Roman" w:hAnsi="Times New Roman" w:cs="Times New Roman"/>
-          <w:sz w:val="24"/>
-          <w:szCs w:val="24"/>
-        </w:rPr>
-        <w:t>and</w:t>
-      </w:r>
-      <w:r>
-        <w:rPr>
-          <w:rFonts w:ascii="Times New Roman" w:hAnsi="Times New Roman" w:cs="Times New Roman"/>
-          <w:spacing w:val="-2"/>
-          <w:sz w:val="24"/>
-          <w:szCs w:val="24"/>
-        </w:rPr>
-        <w:t xml:space="preserve"> </w:t>
-      </w:r>
-      <w:r>
-        <w:rPr>
-          <w:rFonts w:ascii="Times New Roman" w:hAnsi="Times New Roman" w:cs="Times New Roman"/>
-          <w:sz w:val="24"/>
-          <w:szCs w:val="24"/>
-        </w:rPr>
-        <w:t>print their all</w:t>
-      </w:r>
-      <w:r>
-        <w:rPr>
-          <w:rFonts w:ascii="Times New Roman" w:hAnsi="Times New Roman" w:cs="Times New Roman"/>
-          <w:spacing w:val="-4"/>
-          <w:sz w:val="24"/>
-          <w:szCs w:val="24"/>
-        </w:rPr>
-        <w:t xml:space="preserve"> </w:t>
-      </w:r>
-      <w:r>
-        <w:rPr>
-          <w:rFonts w:ascii="Times New Roman" w:hAnsi="Times New Roman" w:cs="Times New Roman"/>
-          <w:sz w:val="24"/>
-          <w:szCs w:val="24"/>
-        </w:rPr>
-        <w:t>data in a row.</w:t>
+          <w:sz w:val="24"/>
+          <w:szCs w:val="24"/>
+        </w:rPr>
+        <w:t>put</w:t>
+      </w:r>
+      <w:r>
+        <w:rPr>
+          <w:spacing w:val="-3"/>
+          <w:sz w:val="24"/>
+          <w:szCs w:val="24"/>
+        </w:rPr>
+        <w:t xml:space="preserve"> </w:t>
+      </w:r>
+      <w:r>
+        <w:rPr>
+          <w:sz w:val="24"/>
+          <w:szCs w:val="24"/>
+        </w:rPr>
+        <w:t xml:space="preserve">them into array. After putting objects, call </w:t>
+      </w:r>
+      <w:proofErr w:type="gramStart"/>
+      <w:r>
+        <w:rPr>
+          <w:b/>
+          <w:sz w:val="24"/>
+          <w:szCs w:val="24"/>
+        </w:rPr>
+        <w:t>ride(</w:t>
+      </w:r>
+      <w:proofErr w:type="gramEnd"/>
+      <w:r>
+        <w:rPr>
+          <w:b/>
+          <w:sz w:val="24"/>
+          <w:szCs w:val="24"/>
+        </w:rPr>
+        <w:t xml:space="preserve">) </w:t>
+      </w:r>
+      <w:r>
+        <w:rPr>
+          <w:sz w:val="24"/>
+          <w:szCs w:val="24"/>
+        </w:rPr>
+        <w:t>method for all objects in array by using loop.</w:t>
       </w:r>
     </w:p>
     <w:p>
@@ -1309,10 +1597,10 @@
           <w:szCs w:val="28"/>
         </w:rPr>
         <w:drawing>
-          <wp:inline distT="0" distB="0" distL="0" distR="0" wp14:anchorId="659B40C4" wp14:editId="5C73CB31">
+          <wp:inline distT="0" distB="0" distL="0" distR="0" wp14:anchorId="76E8F99E" wp14:editId="02AA6521">
             <wp:extent cx="6858000" cy="6400800"/>
             <wp:effectExtent l="0" t="0" r="0" b="0"/>
-            <wp:docPr id="2" name="Picture 2"/>
+            <wp:docPr id="13" name="Picture 13"/>
             <wp:cNvGraphicFramePr>
               <a:graphicFrameLocks xmlns:a="http://schemas.openxmlformats.org/drawingml/2006/main" noChangeAspect="1"/>
             </wp:cNvGraphicFramePr>
@@ -1755,6 +2043,7 @@
         </w:rPr>
         <w:t xml:space="preserve"> </w:t>
       </w:r>
+      <w:proofErr w:type="spellStart"/>
       <w:r>
         <w:rPr>
           <w:sz w:val="24"/>
@@ -1762,6 +2051,7 @@
         </w:rPr>
         <w:t>gpa</w:t>
       </w:r>
+      <w:proofErr w:type="spellEnd"/>
       <w:r>
         <w:rPr>
           <w:spacing w:val="-2"/>
@@ -2242,6 +2532,7 @@
           <w:szCs w:val="24"/>
         </w:rPr>
       </w:pPr>
+      <w:proofErr w:type="spellStart"/>
       <w:r>
         <w:rPr>
           <w:sz w:val="24"/>
@@ -2249,6 +2540,7 @@
         </w:rPr>
         <w:t>boolean</w:t>
       </w:r>
+      <w:proofErr w:type="spellEnd"/>
       <w:r>
         <w:rPr>
           <w:spacing w:val="-3"/>
@@ -2257,12 +2549,21 @@
         </w:rPr>
         <w:t xml:space="preserve"> </w:t>
       </w:r>
-      <w:r>
-        <w:rPr>
-          <w:sz w:val="24"/>
-          <w:szCs w:val="24"/>
-        </w:rPr>
-        <w:t>isInjured;</w:t>
+      <w:proofErr w:type="spellStart"/>
+      <w:r>
+        <w:rPr>
+          <w:sz w:val="24"/>
+          <w:szCs w:val="24"/>
+        </w:rPr>
+        <w:t>isInjured</w:t>
+      </w:r>
+      <w:proofErr w:type="spellEnd"/>
+      <w:r>
+        <w:rPr>
+          <w:sz w:val="24"/>
+          <w:szCs w:val="24"/>
+        </w:rPr>
+        <w:t>;</w:t>
       </w:r>
       <w:r>
         <w:rPr>
@@ -2492,12 +2793,30 @@
         </w:rPr>
         <w:t xml:space="preserve"> </w:t>
       </w:r>
-      <w:r>
-        <w:rPr>
-          <w:sz w:val="24"/>
-          <w:szCs w:val="24"/>
-        </w:rPr>
-        <w:t>getPlayerData();</w:t>
+      <w:proofErr w:type="spellStart"/>
+      <w:proofErr w:type="gramStart"/>
+      <w:r>
+        <w:rPr>
+          <w:sz w:val="24"/>
+          <w:szCs w:val="24"/>
+        </w:rPr>
+        <w:t>getPlayerData</w:t>
+      </w:r>
+      <w:proofErr w:type="spellEnd"/>
+      <w:r>
+        <w:rPr>
+          <w:sz w:val="24"/>
+          <w:szCs w:val="24"/>
+        </w:rPr>
+        <w:t>(</w:t>
+      </w:r>
+      <w:proofErr w:type="gramEnd"/>
+      <w:r>
+        <w:rPr>
+          <w:sz w:val="24"/>
+          <w:szCs w:val="24"/>
+        </w:rPr>
+        <w:t>);</w:t>
       </w:r>
       <w:r>
         <w:rPr>
@@ -2677,12 +2996,21 @@
         </w:rPr>
         <w:t xml:space="preserve"> </w:t>
       </w:r>
-      <w:r>
-        <w:rPr>
-          <w:sz w:val="24"/>
-          <w:szCs w:val="24"/>
-        </w:rPr>
-        <w:t>[]players;</w:t>
+      <w:proofErr w:type="gramStart"/>
+      <w:r>
+        <w:rPr>
+          <w:sz w:val="24"/>
+          <w:szCs w:val="24"/>
+        </w:rPr>
+        <w:t>[]players</w:t>
+      </w:r>
+      <w:proofErr w:type="gramEnd"/>
+      <w:r>
+        <w:rPr>
+          <w:sz w:val="24"/>
+          <w:szCs w:val="24"/>
+        </w:rPr>
+        <w:t>;</w:t>
       </w:r>
     </w:p>
     <w:p>
@@ -2771,7 +3099,32 @@
           <w:sz w:val="24"/>
           <w:szCs w:val="24"/>
         </w:rPr>
-        <w:t>constructors void printClubData();</w:t>
+        <w:t xml:space="preserve">constructors void </w:t>
+      </w:r>
+      <w:proofErr w:type="spellStart"/>
+      <w:proofErr w:type="gramStart"/>
+      <w:r>
+        <w:rPr>
+          <w:sz w:val="24"/>
+          <w:szCs w:val="24"/>
+        </w:rPr>
+        <w:t>printClubData</w:t>
+      </w:r>
+      <w:proofErr w:type="spellEnd"/>
+      <w:r>
+        <w:rPr>
+          <w:sz w:val="24"/>
+          <w:szCs w:val="24"/>
+        </w:rPr>
+        <w:t>(</w:t>
+      </w:r>
+      <w:proofErr w:type="gramEnd"/>
+      <w:r>
+        <w:rPr>
+          <w:sz w:val="24"/>
+          <w:szCs w:val="24"/>
+        </w:rPr>
+        <w:t>);</w:t>
       </w:r>
     </w:p>
     <w:p>
@@ -2967,12 +3320,30 @@
         </w:rPr>
         <w:t xml:space="preserve"> </w:t>
       </w:r>
-      <w:r>
-        <w:rPr>
-          <w:sz w:val="24"/>
-          <w:szCs w:val="24"/>
-        </w:rPr>
-        <w:t>getPlayerData()</w:t>
+      <w:proofErr w:type="spellStart"/>
+      <w:proofErr w:type="gramStart"/>
+      <w:r>
+        <w:rPr>
+          <w:sz w:val="24"/>
+          <w:szCs w:val="24"/>
+        </w:rPr>
+        <w:t>getPlayerData</w:t>
+      </w:r>
+      <w:proofErr w:type="spellEnd"/>
+      <w:r>
+        <w:rPr>
+          <w:sz w:val="24"/>
+          <w:szCs w:val="24"/>
+        </w:rPr>
+        <w:t>(</w:t>
+      </w:r>
+      <w:proofErr w:type="gramEnd"/>
+      <w:r>
+        <w:rPr>
+          <w:sz w:val="24"/>
+          <w:szCs w:val="24"/>
+        </w:rPr>
+        <w:t>)</w:t>
       </w:r>
       <w:r>
         <w:rPr>
@@ -3068,12 +3439,30 @@
         </w:rPr>
         <w:t xml:space="preserve"> </w:t>
       </w:r>
-      <w:r>
-        <w:rPr>
-          <w:sz w:val="24"/>
-          <w:szCs w:val="24"/>
-        </w:rPr>
-        <w:t>printSquad();</w:t>
+      <w:proofErr w:type="spellStart"/>
+      <w:proofErr w:type="gramStart"/>
+      <w:r>
+        <w:rPr>
+          <w:sz w:val="24"/>
+          <w:szCs w:val="24"/>
+        </w:rPr>
+        <w:t>printSquad</w:t>
+      </w:r>
+      <w:proofErr w:type="spellEnd"/>
+      <w:r>
+        <w:rPr>
+          <w:sz w:val="24"/>
+          <w:szCs w:val="24"/>
+        </w:rPr>
+        <w:t>(</w:t>
+      </w:r>
+      <w:proofErr w:type="gramEnd"/>
+      <w:r>
+        <w:rPr>
+          <w:sz w:val="24"/>
+          <w:szCs w:val="24"/>
+        </w:rPr>
+        <w:t>);</w:t>
       </w:r>
       <w:r>
         <w:rPr>
@@ -3460,6 +3849,7 @@
         </w:rPr>
         <w:t xml:space="preserve"> </w:t>
       </w:r>
+      <w:proofErr w:type="spellStart"/>
       <w:r>
         <w:rPr>
           <w:sz w:val="24"/>
@@ -3467,6 +3857,7 @@
         </w:rPr>
         <w:t>Neuer</w:t>
       </w:r>
+      <w:proofErr w:type="spellEnd"/>
       <w:r>
         <w:rPr>
           <w:spacing w:val="-3"/>
@@ -3867,6 +4258,11 @@
       </w:r>
     </w:p>
     <w:p>
+      <w:pPr>
+        <w:rPr>
+          <w:lang w:val="ru-RU"/>
+        </w:rPr>
+      </w:pPr>
       <w:r>
         <w:rPr>
           <w:sz w:val="28"/>
@@ -3892,10 +4288,10 @@
             <v:path o:extrusionok="f" gradientshapeok="t" o:connecttype="rect"/>
             <o:lock v:ext="edit" aspectratio="t"/>
           </v:shapetype>
-          <v:shape id="_x0000_i1025" type="#_x0000_t75" style="width:53.1pt;height:41.1pt" o:ole="">
+          <v:shape id="_x0000_i1025" type="#_x0000_t75" style="width:52.5pt;height:40.5pt" o:ole="">
             <v:imagedata r:id="rId12" o:title=""/>
           </v:shape>
-          <o:OLEObject Type="Embed" ProgID="Package" ShapeID="_x0000_i1025" DrawAspect="Content" ObjectID="_1800522669" r:id="rId13"/>
+          <o:OLEObject Type="Embed" ProgID="Package" ShapeID="_x0000_i1025" DrawAspect="Content" ObjectID="_1800525869" r:id="rId13"/>
         </w:object>
       </w:r>
       <w:r>
@@ -3904,10 +4300,10 @@
           <w:szCs w:val="28"/>
         </w:rPr>
         <w:object w:dxaOrig="913" w:dyaOrig="817" w14:anchorId="69749627">
-          <v:shape id="_x0000_i1027" type="#_x0000_t75" style="width:45.7pt;height:41.1pt" o:ole="">
+          <v:shape id="_x0000_i1027" type="#_x0000_t75" style="width:45.75pt;height:40.5pt" o:ole="">
             <v:imagedata r:id="rId14" o:title=""/>
           </v:shape>
-          <o:OLEObject Type="Embed" ProgID="Package" ShapeID="_x0000_i1027" DrawAspect="Content" ObjectID="_1800522670" r:id="rId15"/>
+          <o:OLEObject Type="Embed" ProgID="Package" ShapeID="_x0000_i1027" DrawAspect="Content" ObjectID="_1800525870" r:id="rId15"/>
         </w:object>
       </w:r>
       <w:r>
@@ -3916,10 +4312,10 @@
           <w:szCs w:val="28"/>
         </w:rPr>
         <w:object w:dxaOrig="1477" w:dyaOrig="817" w14:anchorId="38B13AA6">
-          <v:shape id="_x0000_i1028" type="#_x0000_t75" style="width:73.85pt;height:41.1pt" o:ole="">
+          <v:shape id="_x0000_i1028" type="#_x0000_t75" style="width:73.5pt;height:40.5pt" o:ole="">
             <v:imagedata r:id="rId16" o:title=""/>
           </v:shape>
-          <o:OLEObject Type="Embed" ProgID="Package" ShapeID="_x0000_i1028" DrawAspect="Content" ObjectID="_1800522671" r:id="rId17"/>
+          <o:OLEObject Type="Embed" ProgID="Package" ShapeID="_x0000_i1028" DrawAspect="Content" ObjectID="_1800525871" r:id="rId17"/>
         </w:object>
       </w:r>
       <w:r>
@@ -3928,10 +4324,10 @@
           <w:szCs w:val="28"/>
         </w:rPr>
         <w:object w:dxaOrig="1477" w:dyaOrig="817" w14:anchorId="0223D30B">
-          <v:shape id="_x0000_i1029" type="#_x0000_t75" style="width:73.85pt;height:41.1pt" o:ole="">
+          <v:shape id="_x0000_i1029" type="#_x0000_t75" style="width:73.5pt;height:40.5pt" o:ole="">
             <v:imagedata r:id="rId18" o:title=""/>
           </v:shape>
-          <o:OLEObject Type="Embed" ProgID="Package" ShapeID="_x0000_i1029" DrawAspect="Content" ObjectID="_1800522672" r:id="rId19"/>
+          <o:OLEObject Type="Embed" ProgID="Package" ShapeID="_x0000_i1029" DrawAspect="Content" ObjectID="_1800525872" r:id="rId19"/>
         </w:object>
       </w:r>
       <w:r>
@@ -3940,10 +4336,10 @@
           <w:szCs w:val="28"/>
         </w:rPr>
         <w:object w:dxaOrig="793" w:dyaOrig="817" w14:anchorId="3363ED37">
-          <v:shape id="_x0000_i1030" type="#_x0000_t75" style="width:39.7pt;height:41.1pt" o:ole="">
+          <v:shape id="_x0000_i1030" type="#_x0000_t75" style="width:39.75pt;height:40.5pt" o:ole="">
             <v:imagedata r:id="rId20" o:title=""/>
           </v:shape>
-          <o:OLEObject Type="Embed" ProgID="Package" ShapeID="_x0000_i1030" DrawAspect="Content" ObjectID="_1800522673" r:id="rId21"/>
+          <o:OLEObject Type="Embed" ProgID="Package" ShapeID="_x0000_i1030" DrawAspect="Content" ObjectID="_1800525873" r:id="rId21"/>
         </w:object>
       </w:r>
       <w:r>
@@ -3955,10 +4351,10 @@
           <w:szCs w:val="28"/>
         </w:rPr>
         <w:object w:dxaOrig="1477" w:dyaOrig="817" w14:anchorId="6B2E5BA8">
-          <v:shape id="_x0000_i1034" type="#_x0000_t75" style="width:73.85pt;height:41.1pt" o:ole="">
+          <v:shape id="_x0000_i1034" type="#_x0000_t75" style="width:73.5pt;height:40.5pt" o:ole="">
             <v:imagedata r:id="rId22" o:title=""/>
           </v:shape>
-          <o:OLEObject Type="Embed" ProgID="Package" ShapeID="_x0000_i1034" DrawAspect="Content" ObjectID="_1800522674" r:id="rId23"/>
+          <o:OLEObject Type="Embed" ProgID="Package" ShapeID="_x0000_i1034" DrawAspect="Content" ObjectID="_1800525874" r:id="rId23"/>
         </w:object>
       </w:r>
     </w:p>

</xml_diff>